<commit_message>
Modification du fichier word Récap + Ajout de 3 diagrammes de séquences
</commit_message>
<xml_diff>
--- a/Etudiants/Joshua/Joshua_SFL5_Recap.docx
+++ b/Etudiants/Joshua/Joshua_SFL5_Recap.docx
@@ -3539,18 +3539,7 @@
           <w:color w:val="000000" w:themeColor="text1"/>
           <w:sz w:val="22"/>
         </w:rPr>
-        <w:t>.</w:t>
-      </w:r>
-      <w:bookmarkStart w:id="7" w:name="_GoBack"/>
-      <w:bookmarkEnd w:id="7"/>
-      <w:r>
-        <w:rPr>
-          <w:rStyle w:val="Titre5Car"/>
-          <w:rFonts w:asciiTheme="minorHAnsi" w:hAnsiTheme="minorHAnsi" w:cstheme="minorHAnsi"/>
-          <w:color w:val="000000" w:themeColor="text1"/>
-          <w:sz w:val="22"/>
-        </w:rPr>
-        <w:t xml:space="preserve"> Les étudiants pourront utiliser </w:t>
+        <w:t xml:space="preserve">. Les étudiants pourront utiliser </w:t>
       </w:r>
       <w:r>
         <w:rPr>
@@ -3653,6 +3642,60 @@
         </w:rPr>
         <w:t>.</w:t>
       </w:r>
+    </w:p>
+    <w:p>
+      <w:pPr>
+        <w:rPr>
+          <w:rStyle w:val="Titre5Car"/>
+          <w:rFonts w:asciiTheme="minorHAnsi" w:hAnsiTheme="minorHAnsi" w:cstheme="minorHAnsi"/>
+          <w:sz w:val="22"/>
+        </w:rPr>
+      </w:pPr>
+    </w:p>
+    <w:p>
+      <w:pPr>
+        <w:rPr>
+          <w:rStyle w:val="Titre5Car"/>
+          <w:rFonts w:asciiTheme="minorHAnsi" w:eastAsiaTheme="minorHAnsi" w:hAnsiTheme="minorHAnsi" w:cstheme="minorBidi"/>
+          <w:color w:val="auto"/>
+          <w:sz w:val="22"/>
+        </w:rPr>
+      </w:pPr>
+      <w:r>
+        <w:rPr>
+          <w:rStyle w:val="Titre3Car"/>
+        </w:rPr>
+        <w:t>Effet Hall</w:t>
+      </w:r>
+      <w:r>
+        <w:rPr>
+          <w:rStyle w:val="Titre5Car"/>
+          <w:rFonts w:asciiTheme="minorHAnsi" w:eastAsiaTheme="minorHAnsi" w:hAnsiTheme="minorHAnsi" w:cstheme="minorBidi"/>
+          <w:color w:val="auto"/>
+          <w:sz w:val="22"/>
+        </w:rPr>
+        <w:br/>
+      </w:r>
+      <w:r>
+        <w:rPr>
+          <w:rStyle w:val="Titre5Car"/>
+          <w:rFonts w:asciiTheme="minorHAnsi" w:eastAsiaTheme="minorHAnsi" w:hAnsiTheme="minorHAnsi" w:cstheme="minorBidi"/>
+          <w:color w:val="auto"/>
+          <w:sz w:val="22"/>
+        </w:rPr>
+        <w:br/>
+      </w:r>
+      <w:r>
+        <w:t>L’</w:t>
+      </w:r>
+      <w:r>
+        <w:t>effet Hall représente un courant électrique traversant un matériau baignant dans un champ magnétique, engendre une tension perpendiculaire à ce dernier.</w:t>
+      </w:r>
+      <w:r>
+        <w:t xml:space="preserve"> Sous certaines conditions, cette tension croît par paliers, effet caractéristique de la physique quantique, c’est l’effet Hall quantique entier ou quantique fractionnaire.</w:t>
+      </w:r>
+      <w:bookmarkStart w:id="7" w:name="_GoBack"/>
+      <w:bookmarkEnd w:id="7"/>
     </w:p>
     <w:sectPr>
       <w:headerReference w:type="default" r:id="rId19"/>
@@ -4580,7 +4623,6 @@
   <w:style w:type="character" w:default="1" w:styleId="Policepardfaut">
     <w:name w:val="Default Paragraph Font"/>
     <w:uiPriority w:val="1"/>
-    <w:semiHidden/>
     <w:unhideWhenUsed/>
   </w:style>
   <w:style w:type="table" w:default="1" w:styleId="TableauNormal">
@@ -5044,15 +5086,6 @@
 </file>
 
 <file path=customXml/item1.xml><?xml version="1.0" encoding="utf-8"?>
-<?mso-contentType ?>
-<FormTemplates xmlns="http://schemas.microsoft.com/sharepoint/v3/contenttype/forms">
-  <Display>DocumentLibraryForm</Display>
-  <Edit>DocumentLibraryForm</Edit>
-  <New>DocumentLibraryForm</New>
-</FormTemplates>
-</file>
-
-<file path=customXml/item2.xml><?xml version="1.0" encoding="utf-8"?>
 <ct:contentTypeSchema xmlns:ct="http://schemas.microsoft.com/office/2006/metadata/contentType" xmlns:ma="http://schemas.microsoft.com/office/2006/metadata/properties/metaAttributes" ct:_="" ma:_="" ma:contentTypeName="Document" ma:contentTypeID="0x01010049B64C029DFC7146B92EC8B13441A387" ma:contentTypeVersion="9" ma:contentTypeDescription="Crée un document." ma:contentTypeScope="" ma:versionID="9a6200af79c583c21c7cf8e9da1386b8">
   <xsd:schema xmlns:xsd="http://www.w3.org/2001/XMLSchema" xmlns:xs="http://www.w3.org/2001/XMLSchema" xmlns:p="http://schemas.microsoft.com/office/2006/metadata/properties" xmlns:ns3="bb49ec10-4b83-46f3-966c-a960cdd8b7eb" xmlns:ns4="d8cf3dac-1a13-45cb-8a21-e6db2b4bdd1c" targetNamespace="http://schemas.microsoft.com/office/2006/metadata/properties" ma:root="true" ma:fieldsID="12009b30b84ae11859ce85a504f88ddd" ns3:_="" ns4:_="">
     <xsd:import namespace="bb49ec10-4b83-46f3-966c-a960cdd8b7eb"/>
@@ -5249,6 +5282,15 @@
 </ct:contentTypeSchema>
 </file>
 
+<file path=customXml/item2.xml><?xml version="1.0" encoding="utf-8"?>
+<?mso-contentType ?>
+<FormTemplates xmlns="http://schemas.microsoft.com/sharepoint/v3/contenttype/forms">
+  <Display>DocumentLibraryForm</Display>
+  <Edit>DocumentLibraryForm</Edit>
+  <New>DocumentLibraryForm</New>
+</FormTemplates>
+</file>
+
 <file path=customXml/item3.xml><?xml version="1.0" encoding="utf-8"?>
 <p:properties xmlns:p="http://schemas.microsoft.com/office/2006/metadata/properties" xmlns:xsi="http://www.w3.org/2001/XMLSchema-instance" xmlns:pc="http://schemas.microsoft.com/office/infopath/2007/PartnerControls">
   <documentManagement/>
@@ -5256,14 +5298,6 @@
 </file>
 
 <file path=customXml/itemProps1.xml><?xml version="1.0" encoding="utf-8"?>
-<ds:datastoreItem xmlns:ds="http://schemas.openxmlformats.org/officeDocument/2006/customXml" ds:itemID="{7A7816F2-70F2-44B3-9C49-38E5191D73E9}">
-  <ds:schemaRefs>
-    <ds:schemaRef ds:uri="http://schemas.microsoft.com/sharepoint/v3/contenttype/forms"/>
-  </ds:schemaRefs>
-</ds:datastoreItem>
-</file>
-
-<file path=customXml/itemProps2.xml><?xml version="1.0" encoding="utf-8"?>
 <ds:datastoreItem xmlns:ds="http://schemas.openxmlformats.org/officeDocument/2006/customXml" ds:itemID="{B64EFB52-3587-4FE2-81CD-2A098514AF47}">
   <ds:schemaRefs>
     <ds:schemaRef ds:uri="http://schemas.microsoft.com/office/2006/metadata/contentType"/>
@@ -5282,6 +5316,14 @@
 </ds:datastoreItem>
 </file>
 
+<file path=customXml/itemProps2.xml><?xml version="1.0" encoding="utf-8"?>
+<ds:datastoreItem xmlns:ds="http://schemas.openxmlformats.org/officeDocument/2006/customXml" ds:itemID="{7A7816F2-70F2-44B3-9C49-38E5191D73E9}">
+  <ds:schemaRefs>
+    <ds:schemaRef ds:uri="http://schemas.microsoft.com/sharepoint/v3/contenttype/forms"/>
+  </ds:schemaRefs>
+</ds:datastoreItem>
+</file>
+
 <file path=customXml/itemProps3.xml><?xml version="1.0" encoding="utf-8"?>
 <ds:datastoreItem xmlns:ds="http://schemas.openxmlformats.org/officeDocument/2006/customXml" ds:itemID="{6B7E7BC6-EEB8-420A-9275-25D729B5A867}">
   <ds:schemaRefs>

</xml_diff>

<commit_message>
Modification des diagrammes de séquence et diaporama
</commit_message>
<xml_diff>
--- a/Etudiants/Joshua/Joshua_SFL5_Recap.docx
+++ b/Etudiants/Joshua/Joshua_SFL5_Recap.docx
@@ -18,7 +18,161 @@
         <mc:AlternateContent>
           <mc:Choice Requires="wps">
             <w:drawing>
-              <wp:anchor distT="45720" distB="45720" distL="114300" distR="114300" simplePos="0" relativeHeight="251669504" behindDoc="0" locked="0" layoutInCell="1" allowOverlap="1" wp14:anchorId="7907B03A" wp14:editId="06F32492">
+              <wp:anchor distT="0" distB="0" distL="114300" distR="114300" simplePos="0" relativeHeight="251680768" behindDoc="0" locked="0" layoutInCell="1" allowOverlap="1" wp14:anchorId="09AF04FE" wp14:editId="28B1A4A5">
+                <wp:simplePos x="0" y="0"/>
+                <wp:positionH relativeFrom="margin">
+                  <wp:posOffset>4523316</wp:posOffset>
+                </wp:positionH>
+                <wp:positionV relativeFrom="paragraph">
+                  <wp:posOffset>418543</wp:posOffset>
+                </wp:positionV>
+                <wp:extent cx="1068696" cy="3622290"/>
+                <wp:effectExtent l="19050" t="19050" r="55880" b="35560"/>
+                <wp:wrapNone/>
+                <wp:docPr id="23" name="Connecteur droit 23"/>
+                <wp:cNvGraphicFramePr/>
+                <a:graphic xmlns:a="http://schemas.openxmlformats.org/drawingml/2006/main">
+                  <a:graphicData uri="http://schemas.microsoft.com/office/word/2010/wordprocessingShape">
+                    <wps:wsp>
+                      <wps:cNvCnPr/>
+                      <wps:spPr>
+                        <a:xfrm flipV="1">
+                          <a:off x="0" y="0"/>
+                          <a:ext cx="1068696" cy="3622290"/>
+                        </a:xfrm>
+                        <a:prstGeom prst="line">
+                          <a:avLst/>
+                        </a:prstGeom>
+                        <a:ln w="50800">
+                          <a:solidFill>
+                            <a:srgbClr val="FF0000"/>
+                          </a:solidFill>
+                        </a:ln>
+                      </wps:spPr>
+                      <wps:style>
+                        <a:lnRef idx="1">
+                          <a:schemeClr val="accent1"/>
+                        </a:lnRef>
+                        <a:fillRef idx="0">
+                          <a:schemeClr val="accent1"/>
+                        </a:fillRef>
+                        <a:effectRef idx="0">
+                          <a:schemeClr val="accent1"/>
+                        </a:effectRef>
+                        <a:fontRef idx="minor">
+                          <a:schemeClr val="tx1"/>
+                        </a:fontRef>
+                      </wps:style>
+                      <wps:bodyPr/>
+                    </wps:wsp>
+                  </a:graphicData>
+                </a:graphic>
+                <wp14:sizeRelH relativeFrom="margin">
+                  <wp14:pctWidth>0</wp14:pctWidth>
+                </wp14:sizeRelH>
+                <wp14:sizeRelV relativeFrom="margin">
+                  <wp14:pctHeight>0</wp14:pctHeight>
+                </wp14:sizeRelV>
+              </wp:anchor>
+            </w:drawing>
+          </mc:Choice>
+          <mc:Fallback>
+            <w:pict>
+              <v:line w14:anchorId="147641C5" id="Connecteur droit 23" o:spid="_x0000_s1026" style="position:absolute;flip:y;z-index:251680768;visibility:visible;mso-wrap-style:square;mso-width-percent:0;mso-height-percent:0;mso-wrap-distance-left:9pt;mso-wrap-distance-top:0;mso-wrap-distance-right:9pt;mso-wrap-distance-bottom:0;mso-position-horizontal:absolute;mso-position-horizontal-relative:margin;mso-position-vertical:absolute;mso-position-vertical-relative:text;mso-width-percent:0;mso-height-percent:0;mso-width-relative:margin;mso-height-relative:margin" from="356.15pt,32.95pt" to="440.3pt,318.15pt" o:gfxdata="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" strokecolor="red" strokeweight="4pt">
+                <v:stroke joinstyle="miter"/>
+                <w10:wrap anchorx="margin"/>
+              </v:line>
+            </w:pict>
+          </mc:Fallback>
+        </mc:AlternateContent>
+      </w:r>
+      <w:r>
+        <w:rPr>
+          <w:noProof/>
+        </w:rPr>
+        <mc:AlternateContent>
+          <mc:Choice Requires="wps">
+            <w:drawing>
+              <wp:anchor distT="0" distB="0" distL="114300" distR="114300" simplePos="0" relativeHeight="251667456" behindDoc="0" locked="0" layoutInCell="1" allowOverlap="1" wp14:anchorId="206E6993" wp14:editId="1BF10593">
+                <wp:simplePos x="0" y="0"/>
+                <wp:positionH relativeFrom="column">
+                  <wp:posOffset>5297418</wp:posOffset>
+                </wp:positionH>
+                <wp:positionV relativeFrom="paragraph">
+                  <wp:posOffset>54362</wp:posOffset>
+                </wp:positionV>
+                <wp:extent cx="1044575" cy="363220"/>
+                <wp:effectExtent l="19050" t="19050" r="41275" b="36830"/>
+                <wp:wrapNone/>
+                <wp:docPr id="18" name="Rectangle : coins arrondis 18"/>
+                <wp:cNvGraphicFramePr/>
+                <a:graphic xmlns:a="http://schemas.openxmlformats.org/drawingml/2006/main">
+                  <a:graphicData uri="http://schemas.microsoft.com/office/word/2010/wordprocessingShape">
+                    <wps:wsp>
+                      <wps:cNvSpPr/>
+                      <wps:spPr>
+                        <a:xfrm>
+                          <a:off x="0" y="0"/>
+                          <a:ext cx="1044575" cy="363220"/>
+                        </a:xfrm>
+                        <a:prstGeom prst="roundRect">
+                          <a:avLst/>
+                        </a:prstGeom>
+                        <a:noFill/>
+                        <a:ln w="50800">
+                          <a:solidFill>
+                            <a:srgbClr val="FF0000"/>
+                          </a:solidFill>
+                        </a:ln>
+                      </wps:spPr>
+                      <wps:style>
+                        <a:lnRef idx="2">
+                          <a:schemeClr val="accent1">
+                            <a:shade val="50000"/>
+                          </a:schemeClr>
+                        </a:lnRef>
+                        <a:fillRef idx="1">
+                          <a:schemeClr val="accent1"/>
+                        </a:fillRef>
+                        <a:effectRef idx="0">
+                          <a:schemeClr val="accent1"/>
+                        </a:effectRef>
+                        <a:fontRef idx="minor">
+                          <a:schemeClr val="lt1"/>
+                        </a:fontRef>
+                      </wps:style>
+                      <wps:bodyPr rot="0" spcFirstLastPara="0" vertOverflow="overflow" horzOverflow="overflow" vert="horz" wrap="square" lIns="91440" tIns="45720" rIns="91440" bIns="45720" numCol="1" spcCol="0" rtlCol="0" fromWordArt="0" anchor="ctr" anchorCtr="0" forceAA="0" compatLnSpc="1">
+                        <a:prstTxWarp prst="textNoShape">
+                          <a:avLst/>
+                        </a:prstTxWarp>
+                        <a:noAutofit/>
+                      </wps:bodyPr>
+                    </wps:wsp>
+                  </a:graphicData>
+                </a:graphic>
+                <wp14:sizeRelV relativeFrom="margin">
+                  <wp14:pctHeight>0</wp14:pctHeight>
+                </wp14:sizeRelV>
+              </wp:anchor>
+            </w:drawing>
+          </mc:Choice>
+          <mc:Fallback>
+            <w:pict>
+              <v:roundrect w14:anchorId="47156A2C" id="Rectangle : coins arrondis 18" o:spid="_x0000_s1026" style="position:absolute;margin-left:417.1pt;margin-top:4.3pt;width:82.25pt;height:28.6pt;z-index:251667456;visibility:visible;mso-wrap-style:square;mso-height-percent:0;mso-wrap-distance-left:9pt;mso-wrap-distance-top:0;mso-wrap-distance-right:9pt;mso-wrap-distance-bottom:0;mso-position-horizontal:absolute;mso-position-horizontal-relative:text;mso-position-vertical:absolute;mso-position-vertical-relative:text;mso-height-percent:0;mso-height-relative:margin;v-text-anchor:middle" arcsize="10923f" o:gfxdata="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" filled="f" strokecolor="red" strokeweight="4pt">
+                <v:stroke joinstyle="miter"/>
+              </v:roundrect>
+            </w:pict>
+          </mc:Fallback>
+        </mc:AlternateContent>
+      </w:r>
+      <w:r>
+        <w:rPr>
+          <w:noProof/>
+        </w:rPr>
+        <mc:AlternateContent>
+          <mc:Choice Requires="wps">
+            <w:drawing>
+              <wp:anchor distT="45720" distB="45720" distL="114300" distR="114300" simplePos="0" relativeHeight="251669504" behindDoc="0" locked="0" layoutInCell="1" allowOverlap="1" wp14:anchorId="7907B03A" wp14:editId="77AE5698">
                 <wp:simplePos x="0" y="0"/>
                 <wp:positionH relativeFrom="column">
                   <wp:posOffset>5329554</wp:posOffset>
@@ -140,38 +294,57 @@
         <w:tab/>
       </w:r>
       <w:r>
+        <w:t>SFL5 – Projet Escape Game 13</w:t>
+      </w:r>
+      <w:r>
+        <w:rPr>
+          <w:vertAlign w:val="superscript"/>
+        </w:rPr>
+        <w:t>ème</w:t>
+      </w:r>
+      <w:r>
+        <w:t xml:space="preserve"> Porte</w:t>
+      </w:r>
+      <w:r>
+        <w:tab/>
+      </w:r>
+      <w:r>
+        <w:t xml:space="preserve"> </w:t>
+      </w:r>
+    </w:p>
+    <w:p>
+      <w:r>
         <w:rPr>
           <w:noProof/>
         </w:rPr>
         <mc:AlternateContent>
           <mc:Choice Requires="wps">
             <w:drawing>
-              <wp:anchor distT="0" distB="0" distL="114300" distR="114300" simplePos="0" relativeHeight="251667456" behindDoc="0" locked="0" layoutInCell="1" allowOverlap="1" wp14:anchorId="206E6993" wp14:editId="2DD9C2FD">
+              <wp:anchor distT="0" distB="0" distL="114300" distR="114300" simplePos="0" relativeHeight="251684864" behindDoc="0" locked="0" layoutInCell="1" allowOverlap="1" wp14:anchorId="4676D1B2" wp14:editId="5E14A8C6">
                 <wp:simplePos x="0" y="0"/>
                 <wp:positionH relativeFrom="column">
-                  <wp:posOffset>5298440</wp:posOffset>
+                  <wp:posOffset>3218758</wp:posOffset>
                 </wp:positionH>
                 <wp:positionV relativeFrom="paragraph">
-                  <wp:posOffset>73594</wp:posOffset>
+                  <wp:posOffset>27993</wp:posOffset>
                 </wp:positionV>
-                <wp:extent cx="1045028" cy="344385"/>
-                <wp:effectExtent l="19050" t="19050" r="41275" b="36830"/>
+                <wp:extent cx="2297871" cy="3674597"/>
+                <wp:effectExtent l="19050" t="19050" r="45720" b="40640"/>
                 <wp:wrapNone/>
-                <wp:docPr id="18" name="Rectangle : coins arrondis 18"/>
+                <wp:docPr id="25" name="Connecteur droit 25"/>
                 <wp:cNvGraphicFramePr/>
                 <a:graphic xmlns:a="http://schemas.openxmlformats.org/drawingml/2006/main">
                   <a:graphicData uri="http://schemas.microsoft.com/office/word/2010/wordprocessingShape">
                     <wps:wsp>
-                      <wps:cNvSpPr/>
+                      <wps:cNvCnPr/>
                       <wps:spPr>
-                        <a:xfrm>
+                        <a:xfrm flipV="1">
                           <a:off x="0" y="0"/>
-                          <a:ext cx="1045028" cy="344385"/>
+                          <a:ext cx="2297871" cy="3674597"/>
                         </a:xfrm>
-                        <a:prstGeom prst="roundRect">
+                        <a:prstGeom prst="line">
                           <a:avLst/>
                         </a:prstGeom>
-                        <a:noFill/>
                         <a:ln w="50800">
                           <a:solidFill>
                             <a:srgbClr val="FF0000"/>
@@ -179,70 +352,197 @@
                         </a:ln>
                       </wps:spPr>
                       <wps:style>
-                        <a:lnRef idx="2">
-                          <a:schemeClr val="accent1">
-                            <a:shade val="50000"/>
-                          </a:schemeClr>
+                        <a:lnRef idx="1">
+                          <a:schemeClr val="accent1"/>
                         </a:lnRef>
-                        <a:fillRef idx="1">
+                        <a:fillRef idx="0">
                           <a:schemeClr val="accent1"/>
                         </a:fillRef>
                         <a:effectRef idx="0">
                           <a:schemeClr val="accent1"/>
                         </a:effectRef>
                         <a:fontRef idx="minor">
-                          <a:schemeClr val="lt1"/>
+                          <a:schemeClr val="tx1"/>
                         </a:fontRef>
                       </wps:style>
-                      <wps:bodyPr rot="0" spcFirstLastPara="0" vertOverflow="overflow" horzOverflow="overflow" vert="horz" wrap="square" lIns="91440" tIns="45720" rIns="91440" bIns="45720" numCol="1" spcCol="0" rtlCol="0" fromWordArt="0" anchor="ctr" anchorCtr="0" forceAA="0" compatLnSpc="1">
-                        <a:prstTxWarp prst="textNoShape">
-                          <a:avLst/>
-                        </a:prstTxWarp>
-                        <a:noAutofit/>
-                      </wps:bodyPr>
+                      <wps:bodyPr/>
                     </wps:wsp>
                   </a:graphicData>
                 </a:graphic>
+                <wp14:sizeRelH relativeFrom="margin">
+                  <wp14:pctWidth>0</wp14:pctWidth>
+                </wp14:sizeRelH>
+                <wp14:sizeRelV relativeFrom="margin">
+                  <wp14:pctHeight>0</wp14:pctHeight>
+                </wp14:sizeRelV>
               </wp:anchor>
             </w:drawing>
           </mc:Choice>
           <mc:Fallback>
             <w:pict>
-              <v:roundrect w14:anchorId="12A01F33" id="Rectangle : coins arrondis 18" o:spid="_x0000_s1026" style="position:absolute;margin-left:417.2pt;margin-top:5.8pt;width:82.3pt;height:27.1pt;z-index:251667456;visibility:visible;mso-wrap-style:square;mso-wrap-distance-left:9pt;mso-wrap-distance-top:0;mso-wrap-distance-right:9pt;mso-wrap-distance-bottom:0;mso-position-horizontal:absolute;mso-position-horizontal-relative:text;mso-position-vertical:absolute;mso-position-vertical-relative:text;v-text-anchor:middle" arcsize="10923f" o:gfxdata="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" filled="f" strokecolor="red" strokeweight="4pt">
+              <v:line w14:anchorId="49E2CBA1" id="Connecteur droit 25" o:spid="_x0000_s1026" style="position:absolute;flip:y;z-index:251684864;visibility:visible;mso-wrap-style:square;mso-width-percent:0;mso-height-percent:0;mso-wrap-distance-left:9pt;mso-wrap-distance-top:0;mso-wrap-distance-right:9pt;mso-wrap-distance-bottom:0;mso-position-horizontal:absolute;mso-position-horizontal-relative:text;mso-position-vertical:absolute;mso-position-vertical-relative:text;mso-width-percent:0;mso-height-percent:0;mso-width-relative:margin;mso-height-relative:margin" from="253.45pt,2.2pt" to="434.4pt,291.55pt" o:gfxdata="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" strokecolor="red" strokeweight="4pt">
                 <v:stroke joinstyle="miter"/>
-              </v:roundrect>
+              </v:line>
             </w:pict>
           </mc:Fallback>
         </mc:AlternateContent>
       </w:r>
       <w:r>
-        <w:t>SFL5 – Projet Escape Game 13</w:t>
-      </w:r>
-      <w:r>
-        <w:rPr>
-          <w:vertAlign w:val="superscript"/>
-        </w:rPr>
-        <w:t>ème</w:t>
-      </w:r>
-      <w:r>
-        <w:t xml:space="preserve"> Porte</w:t>
-      </w:r>
-      <w:r>
-        <w:tab/>
-      </w:r>
-      <w:r>
-        <w:t xml:space="preserve"> </w:t>
-      </w:r>
-    </w:p>
-    <w:p>
-      <w:r>
         <w:rPr>
           <w:noProof/>
         </w:rPr>
         <mc:AlternateContent>
           <mc:Choice Requires="wps">
             <w:drawing>
-              <wp:anchor distT="0" distB="0" distL="114300" distR="114300" simplePos="0" relativeHeight="251666432" behindDoc="0" locked="0" layoutInCell="1" allowOverlap="1" wp14:anchorId="0D281124" wp14:editId="6D46B91C">
+              <wp:anchor distT="0" distB="0" distL="114300" distR="114300" simplePos="0" relativeHeight="251682816" behindDoc="0" locked="0" layoutInCell="1" allowOverlap="1" wp14:anchorId="3AE78D90" wp14:editId="1DEB1F28">
+                <wp:simplePos x="0" y="0"/>
+                <wp:positionH relativeFrom="column">
+                  <wp:posOffset>1565109</wp:posOffset>
+                </wp:positionH>
+                <wp:positionV relativeFrom="paragraph">
+                  <wp:posOffset>34703</wp:posOffset>
+                </wp:positionV>
+                <wp:extent cx="3947768" cy="3813479"/>
+                <wp:effectExtent l="19050" t="19050" r="34290" b="34925"/>
+                <wp:wrapNone/>
+                <wp:docPr id="24" name="Connecteur droit 24"/>
+                <wp:cNvGraphicFramePr/>
+                <a:graphic xmlns:a="http://schemas.openxmlformats.org/drawingml/2006/main">
+                  <a:graphicData uri="http://schemas.microsoft.com/office/word/2010/wordprocessingShape">
+                    <wps:wsp>
+                      <wps:cNvCnPr/>
+                      <wps:spPr>
+                        <a:xfrm flipV="1">
+                          <a:off x="0" y="0"/>
+                          <a:ext cx="3947768" cy="3813479"/>
+                        </a:xfrm>
+                        <a:prstGeom prst="line">
+                          <a:avLst/>
+                        </a:prstGeom>
+                        <a:ln w="50800">
+                          <a:solidFill>
+                            <a:srgbClr val="FF0000"/>
+                          </a:solidFill>
+                        </a:ln>
+                      </wps:spPr>
+                      <wps:style>
+                        <a:lnRef idx="1">
+                          <a:schemeClr val="accent1"/>
+                        </a:lnRef>
+                        <a:fillRef idx="0">
+                          <a:schemeClr val="accent1"/>
+                        </a:fillRef>
+                        <a:effectRef idx="0">
+                          <a:schemeClr val="accent1"/>
+                        </a:effectRef>
+                        <a:fontRef idx="minor">
+                          <a:schemeClr val="tx1"/>
+                        </a:fontRef>
+                      </wps:style>
+                      <wps:bodyPr/>
+                    </wps:wsp>
+                  </a:graphicData>
+                </a:graphic>
+                <wp14:sizeRelH relativeFrom="margin">
+                  <wp14:pctWidth>0</wp14:pctWidth>
+                </wp14:sizeRelH>
+                <wp14:sizeRelV relativeFrom="margin">
+                  <wp14:pctHeight>0</wp14:pctHeight>
+                </wp14:sizeRelV>
+              </wp:anchor>
+            </w:drawing>
+          </mc:Choice>
+          <mc:Fallback>
+            <w:pict>
+              <v:line w14:anchorId="7AFE1E07" id="Connecteur droit 24" o:spid="_x0000_s1026" style="position:absolute;flip:y;z-index:251682816;visibility:visible;mso-wrap-style:square;mso-width-percent:0;mso-height-percent:0;mso-wrap-distance-left:9pt;mso-wrap-distance-top:0;mso-wrap-distance-right:9pt;mso-wrap-distance-bottom:0;mso-position-horizontal:absolute;mso-position-horizontal-relative:text;mso-position-vertical:absolute;mso-position-vertical-relative:text;mso-width-percent:0;mso-height-percent:0;mso-width-relative:margin;mso-height-relative:margin" from="123.25pt,2.75pt" to="434.1pt,303pt" o:gfxdata="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" strokecolor="red" strokeweight="4pt">
+                <v:stroke joinstyle="miter"/>
+              </v:line>
+            </w:pict>
+          </mc:Fallback>
+        </mc:AlternateContent>
+      </w:r>
+      <w:r>
+        <w:rPr>
+          <w:noProof/>
+        </w:rPr>
+        <mc:AlternateContent>
+          <mc:Choice Requires="wps">
+            <w:drawing>
+              <wp:anchor distT="0" distB="0" distL="114300" distR="114300" simplePos="0" relativeHeight="251664384" behindDoc="0" locked="0" layoutInCell="1" allowOverlap="1" wp14:anchorId="12686264" wp14:editId="1FD8D2CF">
+                <wp:simplePos x="0" y="0"/>
+                <wp:positionH relativeFrom="column">
+                  <wp:posOffset>4462532</wp:posOffset>
+                </wp:positionH>
+                <wp:positionV relativeFrom="paragraph">
+                  <wp:posOffset>22777</wp:posOffset>
+                </wp:positionV>
+                <wp:extent cx="1074254" cy="632957"/>
+                <wp:effectExtent l="19050" t="19050" r="50165" b="34290"/>
+                <wp:wrapNone/>
+                <wp:docPr id="16" name="Connecteur droit 16"/>
+                <wp:cNvGraphicFramePr/>
+                <a:graphic xmlns:a="http://schemas.openxmlformats.org/drawingml/2006/main">
+                  <a:graphicData uri="http://schemas.microsoft.com/office/word/2010/wordprocessingShape">
+                    <wps:wsp>
+                      <wps:cNvCnPr/>
+                      <wps:spPr>
+                        <a:xfrm flipV="1">
+                          <a:off x="0" y="0"/>
+                          <a:ext cx="1074254" cy="632957"/>
+                        </a:xfrm>
+                        <a:prstGeom prst="line">
+                          <a:avLst/>
+                        </a:prstGeom>
+                        <a:ln w="50800">
+                          <a:solidFill>
+                            <a:srgbClr val="FF0000"/>
+                          </a:solidFill>
+                        </a:ln>
+                      </wps:spPr>
+                      <wps:style>
+                        <a:lnRef idx="1">
+                          <a:schemeClr val="accent1"/>
+                        </a:lnRef>
+                        <a:fillRef idx="0">
+                          <a:schemeClr val="accent1"/>
+                        </a:fillRef>
+                        <a:effectRef idx="0">
+                          <a:schemeClr val="accent1"/>
+                        </a:effectRef>
+                        <a:fontRef idx="minor">
+                          <a:schemeClr val="tx1"/>
+                        </a:fontRef>
+                      </wps:style>
+                      <wps:bodyPr/>
+                    </wps:wsp>
+                  </a:graphicData>
+                </a:graphic>
+                <wp14:sizeRelH relativeFrom="margin">
+                  <wp14:pctWidth>0</wp14:pctWidth>
+                </wp14:sizeRelH>
+                <wp14:sizeRelV relativeFrom="margin">
+                  <wp14:pctHeight>0</wp14:pctHeight>
+                </wp14:sizeRelV>
+              </wp:anchor>
+            </w:drawing>
+          </mc:Choice>
+          <mc:Fallback>
+            <w:pict>
+              <v:line w14:anchorId="3103B544" id="Connecteur droit 16" o:spid="_x0000_s1026" style="position:absolute;flip:y;z-index:251664384;visibility:visible;mso-wrap-style:square;mso-width-percent:0;mso-height-percent:0;mso-wrap-distance-left:9pt;mso-wrap-distance-top:0;mso-wrap-distance-right:9pt;mso-wrap-distance-bottom:0;mso-position-horizontal:absolute;mso-position-horizontal-relative:text;mso-position-vertical:absolute;mso-position-vertical-relative:text;mso-width-percent:0;mso-height-percent:0;mso-width-relative:margin;mso-height-relative:margin" from="351.4pt,1.8pt" to="436pt,51.65pt" o:gfxdata="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" strokecolor="red" strokeweight="4pt">
+                <v:stroke joinstyle="miter"/>
+              </v:line>
+            </w:pict>
+          </mc:Fallback>
+        </mc:AlternateContent>
+      </w:r>
+      <w:r>
+        <w:rPr>
+          <w:noProof/>
+        </w:rPr>
+        <mc:AlternateContent>
+          <mc:Choice Requires="wps">
+            <w:drawing>
+              <wp:anchor distT="0" distB="0" distL="114300" distR="114300" simplePos="0" relativeHeight="251666432" behindDoc="0" locked="0" layoutInCell="1" allowOverlap="1" wp14:anchorId="0D281124" wp14:editId="5324C45B">
                 <wp:simplePos x="0" y="0"/>
                 <wp:positionH relativeFrom="column">
                   <wp:posOffset>3731582</wp:posOffset>
@@ -302,7 +602,7 @@
           </mc:Choice>
           <mc:Fallback>
             <w:pict>
-              <v:line w14:anchorId="1E100F80" id="Connecteur droit 17" o:spid="_x0000_s1026" style="position:absolute;flip:y;z-index:251666432;visibility:visible;mso-wrap-style:square;mso-width-percent:0;mso-height-percent:0;mso-wrap-distance-left:9pt;mso-wrap-distance-top:0;mso-wrap-distance-right:9pt;mso-wrap-distance-bottom:0;mso-position-horizontal:absolute;mso-position-horizontal-relative:text;mso-position-vertical:absolute;mso-position-vertical-relative:text;mso-width-percent:0;mso-height-percent:0;mso-width-relative:margin;mso-height-relative:margin" from="293.85pt,.85pt" to="438.9pt,245.25pt" o:gfxdata="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" strokecolor="red" strokeweight="4pt">
+              <v:line w14:anchorId="3629BF4D" id="Connecteur droit 17" o:spid="_x0000_s1026" style="position:absolute;flip:y;z-index:251666432;visibility:visible;mso-wrap-style:square;mso-width-percent:0;mso-height-percent:0;mso-wrap-distance-left:9pt;mso-wrap-distance-top:0;mso-wrap-distance-right:9pt;mso-wrap-distance-bottom:0;mso-position-horizontal:absolute;mso-position-horizontal-relative:text;mso-position-vertical:absolute;mso-position-vertical-relative:text;mso-width-percent:0;mso-height-percent:0;mso-width-relative:margin;mso-height-relative:margin" from="293.85pt,.85pt" to="438.9pt,245.25pt" o:gfxdata="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" strokecolor="red" strokeweight="4pt">
                 <v:stroke joinstyle="miter"/>
               </v:line>
             </w:pict>
@@ -313,82 +613,8 @@
         <w:rPr>
           <w:noProof/>
         </w:rPr>
-        <mc:AlternateContent>
-          <mc:Choice Requires="wps">
-            <w:drawing>
-              <wp:anchor distT="0" distB="0" distL="114300" distR="114300" simplePos="0" relativeHeight="251664384" behindDoc="0" locked="0" layoutInCell="1" allowOverlap="1" wp14:anchorId="12686264" wp14:editId="06208917">
-                <wp:simplePos x="0" y="0"/>
-                <wp:positionH relativeFrom="column">
-                  <wp:posOffset>4420351</wp:posOffset>
-                </wp:positionH>
-                <wp:positionV relativeFrom="paragraph">
-                  <wp:posOffset>21746</wp:posOffset>
-                </wp:positionV>
-                <wp:extent cx="1140032" cy="652532"/>
-                <wp:effectExtent l="19050" t="19050" r="41275" b="52705"/>
-                <wp:wrapNone/>
-                <wp:docPr id="16" name="Connecteur droit 16"/>
-                <wp:cNvGraphicFramePr/>
-                <a:graphic xmlns:a="http://schemas.openxmlformats.org/drawingml/2006/main">
-                  <a:graphicData uri="http://schemas.microsoft.com/office/word/2010/wordprocessingShape">
-                    <wps:wsp>
-                      <wps:cNvCnPr/>
-                      <wps:spPr>
-                        <a:xfrm flipV="1">
-                          <a:off x="0" y="0"/>
-                          <a:ext cx="1140032" cy="652532"/>
-                        </a:xfrm>
-                        <a:prstGeom prst="line">
-                          <a:avLst/>
-                        </a:prstGeom>
-                        <a:ln w="50800">
-                          <a:solidFill>
-                            <a:srgbClr val="FF0000"/>
-                          </a:solidFill>
-                        </a:ln>
-                      </wps:spPr>
-                      <wps:style>
-                        <a:lnRef idx="1">
-                          <a:schemeClr val="accent1"/>
-                        </a:lnRef>
-                        <a:fillRef idx="0">
-                          <a:schemeClr val="accent1"/>
-                        </a:fillRef>
-                        <a:effectRef idx="0">
-                          <a:schemeClr val="accent1"/>
-                        </a:effectRef>
-                        <a:fontRef idx="minor">
-                          <a:schemeClr val="tx1"/>
-                        </a:fontRef>
-                      </wps:style>
-                      <wps:bodyPr/>
-                    </wps:wsp>
-                  </a:graphicData>
-                </a:graphic>
-                <wp14:sizeRelH relativeFrom="margin">
-                  <wp14:pctWidth>0</wp14:pctWidth>
-                </wp14:sizeRelH>
-                <wp14:sizeRelV relativeFrom="margin">
-                  <wp14:pctHeight>0</wp14:pctHeight>
-                </wp14:sizeRelV>
-              </wp:anchor>
-            </w:drawing>
-          </mc:Choice>
-          <mc:Fallback>
-            <w:pict>
-              <v:line w14:anchorId="19007F73" id="Connecteur droit 16" o:spid="_x0000_s1026" style="position:absolute;flip:y;z-index:251664384;visibility:visible;mso-wrap-style:square;mso-width-percent:0;mso-height-percent:0;mso-wrap-distance-left:9pt;mso-wrap-distance-top:0;mso-wrap-distance-right:9pt;mso-wrap-distance-bottom:0;mso-position-horizontal:absolute;mso-position-horizontal-relative:text;mso-position-vertical:absolute;mso-position-vertical-relative:text;mso-width-percent:0;mso-height-percent:0;mso-width-relative:margin;mso-height-relative:margin" from="348.05pt,1.7pt" to="437.8pt,53.1pt" o:gfxdata="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" strokecolor="red" strokeweight="4pt">
-                <v:stroke joinstyle="miter"/>
-              </v:line>
-            </w:pict>
-          </mc:Fallback>
-        </mc:AlternateContent>
-      </w:r>
-      <w:r>
-        <w:rPr>
-          <w:noProof/>
-        </w:rPr>
         <w:drawing>
-          <wp:anchor distT="0" distB="0" distL="114300" distR="114300" simplePos="0" relativeHeight="251658240" behindDoc="0" locked="0" layoutInCell="1" allowOverlap="1" wp14:anchorId="21030C90" wp14:editId="77982163">
+          <wp:anchor distT="0" distB="0" distL="114300" distR="114300" simplePos="0" relativeHeight="251658240" behindDoc="0" locked="0" layoutInCell="1" allowOverlap="1" wp14:anchorId="21030C90" wp14:editId="133E42FC">
             <wp:simplePos x="0" y="0"/>
             <wp:positionH relativeFrom="margin">
               <wp:align>center</wp:align>
@@ -453,7 +679,7 @@
         <mc:AlternateContent>
           <mc:Choice Requires="wps">
             <w:drawing>
-              <wp:anchor distT="0" distB="0" distL="114300" distR="114300" simplePos="0" relativeHeight="251662336" behindDoc="0" locked="0" layoutInCell="1" allowOverlap="1" wp14:anchorId="12311AEA" wp14:editId="1E895956">
+              <wp:anchor distT="0" distB="0" distL="114300" distR="114300" simplePos="0" relativeHeight="251662336" behindDoc="0" locked="0" layoutInCell="1" allowOverlap="1" wp14:anchorId="12311AEA" wp14:editId="754F5562">
                 <wp:simplePos x="0" y="0"/>
                 <wp:positionH relativeFrom="margin">
                   <wp:posOffset>57150</wp:posOffset>
@@ -521,7 +747,7 @@
           </mc:Choice>
           <mc:Fallback>
             <w:pict>
-              <v:roundrect w14:anchorId="0069BA66" id="Rectangle : coins arrondis 14" o:spid="_x0000_s1026" style="position:absolute;margin-left:4.5pt;margin-top:3.85pt;width:349.15pt;height:53.3pt;z-index:251662336;visibility:visible;mso-wrap-style:square;mso-width-percent:0;mso-height-percent:0;mso-wrap-distance-left:9pt;mso-wrap-distance-top:0;mso-wrap-distance-right:9pt;mso-wrap-distance-bottom:0;mso-position-horizontal:absolute;mso-position-horizontal-relative:margin;mso-position-vertical:absolute;mso-position-vertical-relative:text;mso-width-percent:0;mso-height-percent:0;mso-width-relative:margin;mso-height-relative:margin;v-text-anchor:middle" arcsize="10923f" o:gfxdata="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" filled="f" strokecolor="red" strokeweight="4pt">
+              <v:roundrect w14:anchorId="0834C6F2" id="Rectangle : coins arrondis 14" o:spid="_x0000_s1026" style="position:absolute;margin-left:4.5pt;margin-top:3.85pt;width:349.15pt;height:53.3pt;z-index:251662336;visibility:visible;mso-wrap-style:square;mso-width-percent:0;mso-height-percent:0;mso-wrap-distance-left:9pt;mso-wrap-distance-top:0;mso-wrap-distance-right:9pt;mso-wrap-distance-bottom:0;mso-position-horizontal:absolute;mso-position-horizontal-relative:margin;mso-position-vertical:absolute;mso-position-vertical-relative:text;mso-width-percent:0;mso-height-percent:0;mso-width-relative:margin;mso-height-relative:margin;v-text-anchor:middle" arcsize="10923f" o:gfxdata="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" filled="f" strokecolor="red" strokeweight="4pt">
                 <v:stroke joinstyle="miter"/>
                 <w10:wrap anchorx="margin"/>
               </v:roundrect>
@@ -545,7 +771,7 @@
         <mc:AlternateContent>
           <mc:Choice Requires="wps">
             <w:drawing>
-              <wp:anchor distT="0" distB="0" distL="114300" distR="114300" simplePos="0" relativeHeight="251663360" behindDoc="0" locked="0" layoutInCell="1" allowOverlap="1" wp14:anchorId="3C666B2C" wp14:editId="7D011EBA">
+              <wp:anchor distT="0" distB="0" distL="114300" distR="114300" simplePos="0" relativeHeight="251663360" behindDoc="0" locked="0" layoutInCell="1" allowOverlap="1" wp14:anchorId="3C666B2C" wp14:editId="5412F45A">
                 <wp:simplePos x="0" y="0"/>
                 <wp:positionH relativeFrom="column">
                   <wp:posOffset>1736527</wp:posOffset>
@@ -607,7 +833,7 @@
           </mc:Choice>
           <mc:Fallback>
             <w:pict>
-              <v:roundrect w14:anchorId="179C17B7" id="Rectangle : coins arrondis 15" o:spid="_x0000_s1026" style="position:absolute;margin-left:136.75pt;margin-top:13.4pt;width:158.05pt;height:79.5pt;z-index:251663360;visibility:visible;mso-wrap-style:square;mso-wrap-distance-left:9pt;mso-wrap-distance-top:0;mso-wrap-distance-right:9pt;mso-wrap-distance-bottom:0;mso-position-horizontal:absolute;mso-position-horizontal-relative:text;mso-position-vertical:absolute;mso-position-vertical-relative:text;v-text-anchor:middle" arcsize="10923f" o:gfxdata="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" filled="f" strokecolor="red" strokeweight="4pt">
+              <v:roundrect w14:anchorId="3E547E5D" id="Rectangle : coins arrondis 15" o:spid="_x0000_s1026" style="position:absolute;margin-left:136.75pt;margin-top:13.4pt;width:158.05pt;height:79.5pt;z-index:251663360;visibility:visible;mso-wrap-style:square;mso-wrap-distance-left:9pt;mso-wrap-distance-top:0;mso-wrap-distance-right:9pt;mso-wrap-distance-bottom:0;mso-position-horizontal:absolute;mso-position-horizontal-relative:text;mso-position-vertical:absolute;mso-position-vertical-relative:text;v-text-anchor:middle" arcsize="10923f" o:gfxdata="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" filled="f" strokecolor="red" strokeweight="4pt">
                 <v:stroke joinstyle="miter"/>
               </v:roundrect>
             </w:pict>
@@ -616,16 +842,264 @@
       </w:r>
     </w:p>
     <w:p/>
+    <w:p>
+      <w:r>
+        <w:rPr>
+          <w:noProof/>
+        </w:rPr>
+        <mc:AlternateContent>
+          <mc:Choice Requires="wps">
+            <w:drawing>
+              <wp:anchor distT="0" distB="0" distL="114300" distR="114300" simplePos="0" relativeHeight="251678720" behindDoc="0" locked="0" layoutInCell="1" allowOverlap="1" wp14:anchorId="41D6FE2B" wp14:editId="0DE9E7D6">
+                <wp:simplePos x="0" y="0"/>
+                <wp:positionH relativeFrom="column">
+                  <wp:posOffset>3037674</wp:posOffset>
+                </wp:positionH>
+                <wp:positionV relativeFrom="paragraph">
+                  <wp:posOffset>276442</wp:posOffset>
+                </wp:positionV>
+                <wp:extent cx="416560" cy="330886"/>
+                <wp:effectExtent l="19050" t="19050" r="40640" b="31115"/>
+                <wp:wrapNone/>
+                <wp:docPr id="22" name="Rectangle : coins arrondis 22"/>
+                <wp:cNvGraphicFramePr/>
+                <a:graphic xmlns:a="http://schemas.openxmlformats.org/drawingml/2006/main">
+                  <a:graphicData uri="http://schemas.microsoft.com/office/word/2010/wordprocessingShape">
+                    <wps:wsp>
+                      <wps:cNvSpPr/>
+                      <wps:spPr>
+                        <a:xfrm>
+                          <a:off x="0" y="0"/>
+                          <a:ext cx="416560" cy="330886"/>
+                        </a:xfrm>
+                        <a:prstGeom prst="roundRect">
+                          <a:avLst/>
+                        </a:prstGeom>
+                        <a:noFill/>
+                        <a:ln w="50800">
+                          <a:solidFill>
+                            <a:srgbClr val="FF0000"/>
+                          </a:solidFill>
+                        </a:ln>
+                      </wps:spPr>
+                      <wps:style>
+                        <a:lnRef idx="2">
+                          <a:schemeClr val="accent1">
+                            <a:shade val="50000"/>
+                          </a:schemeClr>
+                        </a:lnRef>
+                        <a:fillRef idx="1">
+                          <a:schemeClr val="accent1"/>
+                        </a:fillRef>
+                        <a:effectRef idx="0">
+                          <a:schemeClr val="accent1"/>
+                        </a:effectRef>
+                        <a:fontRef idx="minor">
+                          <a:schemeClr val="lt1"/>
+                        </a:fontRef>
+                      </wps:style>
+                      <wps:bodyPr rot="0" spcFirstLastPara="0" vertOverflow="overflow" horzOverflow="overflow" vert="horz" wrap="square" lIns="91440" tIns="45720" rIns="91440" bIns="45720" numCol="1" spcCol="0" rtlCol="0" fromWordArt="0" anchor="ctr" anchorCtr="0" forceAA="0" compatLnSpc="1">
+                        <a:prstTxWarp prst="textNoShape">
+                          <a:avLst/>
+                        </a:prstTxWarp>
+                        <a:noAutofit/>
+                      </wps:bodyPr>
+                    </wps:wsp>
+                  </a:graphicData>
+                </a:graphic>
+                <wp14:sizeRelH relativeFrom="margin">
+                  <wp14:pctWidth>0</wp14:pctWidth>
+                </wp14:sizeRelH>
+                <wp14:sizeRelV relativeFrom="margin">
+                  <wp14:pctHeight>0</wp14:pctHeight>
+                </wp14:sizeRelV>
+              </wp:anchor>
+            </w:drawing>
+          </mc:Choice>
+          <mc:Fallback>
+            <w:pict>
+              <v:roundrect w14:anchorId="041A2B4C" id="Rectangle : coins arrondis 22" o:spid="_x0000_s1026" style="position:absolute;margin-left:239.2pt;margin-top:21.75pt;width:32.8pt;height:26.05pt;z-index:251678720;visibility:visible;mso-wrap-style:square;mso-width-percent:0;mso-height-percent:0;mso-wrap-distance-left:9pt;mso-wrap-distance-top:0;mso-wrap-distance-right:9pt;mso-wrap-distance-bottom:0;mso-position-horizontal:absolute;mso-position-horizontal-relative:text;mso-position-vertical:absolute;mso-position-vertical-relative:text;mso-width-percent:0;mso-height-percent:0;mso-width-relative:margin;mso-height-relative:margin;v-text-anchor:middle" arcsize="10923f" o:gfxdata="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" filled="f" strokecolor="red" strokeweight="4pt">
+                <v:stroke joinstyle="miter"/>
+              </v:roundrect>
+            </w:pict>
+          </mc:Fallback>
+        </mc:AlternateContent>
+      </w:r>
+      <w:r>
+        <w:rPr>
+          <w:noProof/>
+        </w:rPr>
+        <mc:AlternateContent>
+          <mc:Choice Requires="wps">
+            <w:drawing>
+              <wp:anchor distT="0" distB="0" distL="114300" distR="114300" simplePos="0" relativeHeight="251674624" behindDoc="0" locked="0" layoutInCell="1" allowOverlap="1" wp14:anchorId="1BA67375" wp14:editId="756AD8B1">
+                <wp:simplePos x="0" y="0"/>
+                <wp:positionH relativeFrom="column">
+                  <wp:posOffset>4144645</wp:posOffset>
+                </wp:positionH>
+                <wp:positionV relativeFrom="paragraph">
+                  <wp:posOffset>182880</wp:posOffset>
+                </wp:positionV>
+                <wp:extent cx="384810" cy="327660"/>
+                <wp:effectExtent l="19050" t="19050" r="34290" b="34290"/>
+                <wp:wrapNone/>
+                <wp:docPr id="20" name="Rectangle : coins arrondis 20"/>
+                <wp:cNvGraphicFramePr/>
+                <a:graphic xmlns:a="http://schemas.openxmlformats.org/drawingml/2006/main">
+                  <a:graphicData uri="http://schemas.microsoft.com/office/word/2010/wordprocessingShape">
+                    <wps:wsp>
+                      <wps:cNvSpPr/>
+                      <wps:spPr>
+                        <a:xfrm>
+                          <a:off x="0" y="0"/>
+                          <a:ext cx="384810" cy="327660"/>
+                        </a:xfrm>
+                        <a:prstGeom prst="roundRect">
+                          <a:avLst/>
+                        </a:prstGeom>
+                        <a:noFill/>
+                        <a:ln w="50800">
+                          <a:solidFill>
+                            <a:srgbClr val="FF0000"/>
+                          </a:solidFill>
+                        </a:ln>
+                      </wps:spPr>
+                      <wps:style>
+                        <a:lnRef idx="2">
+                          <a:schemeClr val="accent1">
+                            <a:shade val="50000"/>
+                          </a:schemeClr>
+                        </a:lnRef>
+                        <a:fillRef idx="1">
+                          <a:schemeClr val="accent1"/>
+                        </a:fillRef>
+                        <a:effectRef idx="0">
+                          <a:schemeClr val="accent1"/>
+                        </a:effectRef>
+                        <a:fontRef idx="minor">
+                          <a:schemeClr val="lt1"/>
+                        </a:fontRef>
+                      </wps:style>
+                      <wps:bodyPr rot="0" spcFirstLastPara="0" vertOverflow="overflow" horzOverflow="overflow" vert="horz" wrap="square" lIns="91440" tIns="45720" rIns="91440" bIns="45720" numCol="1" spcCol="0" rtlCol="0" fromWordArt="0" anchor="ctr" anchorCtr="0" forceAA="0" compatLnSpc="1">
+                        <a:prstTxWarp prst="textNoShape">
+                          <a:avLst/>
+                        </a:prstTxWarp>
+                        <a:noAutofit/>
+                      </wps:bodyPr>
+                    </wps:wsp>
+                  </a:graphicData>
+                </a:graphic>
+                <wp14:sizeRelH relativeFrom="margin">
+                  <wp14:pctWidth>0</wp14:pctWidth>
+                </wp14:sizeRelH>
+                <wp14:sizeRelV relativeFrom="margin">
+                  <wp14:pctHeight>0</wp14:pctHeight>
+                </wp14:sizeRelV>
+              </wp:anchor>
+            </w:drawing>
+          </mc:Choice>
+          <mc:Fallback>
+            <w:pict>
+              <v:roundrect w14:anchorId="2AE76DAE" id="Rectangle : coins arrondis 20" o:spid="_x0000_s1026" style="position:absolute;margin-left:326.35pt;margin-top:14.4pt;width:30.3pt;height:25.8pt;z-index:251674624;visibility:visible;mso-wrap-style:square;mso-width-percent:0;mso-height-percent:0;mso-wrap-distance-left:9pt;mso-wrap-distance-top:0;mso-wrap-distance-right:9pt;mso-wrap-distance-bottom:0;mso-position-horizontal:absolute;mso-position-horizontal-relative:text;mso-position-vertical:absolute;mso-position-vertical-relative:text;mso-width-percent:0;mso-height-percent:0;mso-width-relative:margin;mso-height-relative:margin;v-text-anchor:middle" arcsize="10923f" o:gfxdata="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" filled="f" strokecolor="red" strokeweight="4pt">
+                <v:stroke joinstyle="miter"/>
+              </v:roundrect>
+            </w:pict>
+          </mc:Fallback>
+        </mc:AlternateContent>
+      </w:r>
+    </w:p>
+    <w:p>
+      <w:r>
+        <w:rPr>
+          <w:noProof/>
+        </w:rPr>
+        <mc:AlternateContent>
+          <mc:Choice Requires="wps">
+            <w:drawing>
+              <wp:anchor distT="0" distB="0" distL="114300" distR="114300" simplePos="0" relativeHeight="251676672" behindDoc="0" locked="0" layoutInCell="1" allowOverlap="1" wp14:anchorId="49135A41" wp14:editId="3D443C2B">
+                <wp:simplePos x="0" y="0"/>
+                <wp:positionH relativeFrom="column">
+                  <wp:posOffset>1291083</wp:posOffset>
+                </wp:positionH>
+                <wp:positionV relativeFrom="paragraph">
+                  <wp:posOffset>122636</wp:posOffset>
+                </wp:positionV>
+                <wp:extent cx="306402" cy="380365"/>
+                <wp:effectExtent l="19050" t="19050" r="36830" b="38735"/>
+                <wp:wrapNone/>
+                <wp:docPr id="21" name="Rectangle : coins arrondis 21"/>
+                <wp:cNvGraphicFramePr/>
+                <a:graphic xmlns:a="http://schemas.openxmlformats.org/drawingml/2006/main">
+                  <a:graphicData uri="http://schemas.microsoft.com/office/word/2010/wordprocessingShape">
+                    <wps:wsp>
+                      <wps:cNvSpPr/>
+                      <wps:spPr>
+                        <a:xfrm>
+                          <a:off x="0" y="0"/>
+                          <a:ext cx="306402" cy="380365"/>
+                        </a:xfrm>
+                        <a:prstGeom prst="roundRect">
+                          <a:avLst/>
+                        </a:prstGeom>
+                        <a:noFill/>
+                        <a:ln w="50800">
+                          <a:solidFill>
+                            <a:srgbClr val="FF0000"/>
+                          </a:solidFill>
+                        </a:ln>
+                      </wps:spPr>
+                      <wps:style>
+                        <a:lnRef idx="2">
+                          <a:schemeClr val="accent1">
+                            <a:shade val="50000"/>
+                          </a:schemeClr>
+                        </a:lnRef>
+                        <a:fillRef idx="1">
+                          <a:schemeClr val="accent1"/>
+                        </a:fillRef>
+                        <a:effectRef idx="0">
+                          <a:schemeClr val="accent1"/>
+                        </a:effectRef>
+                        <a:fontRef idx="minor">
+                          <a:schemeClr val="lt1"/>
+                        </a:fontRef>
+                      </wps:style>
+                      <wps:bodyPr rot="0" spcFirstLastPara="0" vertOverflow="overflow" horzOverflow="overflow" vert="horz" wrap="square" lIns="91440" tIns="45720" rIns="91440" bIns="45720" numCol="1" spcCol="0" rtlCol="0" fromWordArt="0" anchor="ctr" anchorCtr="0" forceAA="0" compatLnSpc="1">
+                        <a:prstTxWarp prst="textNoShape">
+                          <a:avLst/>
+                        </a:prstTxWarp>
+                        <a:noAutofit/>
+                      </wps:bodyPr>
+                    </wps:wsp>
+                  </a:graphicData>
+                </a:graphic>
+                <wp14:sizeRelH relativeFrom="margin">
+                  <wp14:pctWidth>0</wp14:pctWidth>
+                </wp14:sizeRelH>
+                <wp14:sizeRelV relativeFrom="margin">
+                  <wp14:pctHeight>0</wp14:pctHeight>
+                </wp14:sizeRelV>
+              </wp:anchor>
+            </w:drawing>
+          </mc:Choice>
+          <mc:Fallback>
+            <w:pict>
+              <v:roundrect w14:anchorId="56A9A7EF" id="Rectangle : coins arrondis 21" o:spid="_x0000_s1026" style="position:absolute;margin-left:101.65pt;margin-top:9.65pt;width:24.15pt;height:29.95pt;z-index:251676672;visibility:visible;mso-wrap-style:square;mso-width-percent:0;mso-height-percent:0;mso-wrap-distance-left:9pt;mso-wrap-distance-top:0;mso-wrap-distance-right:9pt;mso-wrap-distance-bottom:0;mso-position-horizontal:absolute;mso-position-horizontal-relative:text;mso-position-vertical:absolute;mso-position-vertical-relative:text;mso-width-percent:0;mso-height-percent:0;mso-width-relative:margin;mso-height-relative:margin;v-text-anchor:middle" arcsize="10923f" o:gfxdata="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" filled="f" strokecolor="red" strokeweight="4pt">
+                <v:stroke joinstyle="miter"/>
+              </v:roundrect>
+            </w:pict>
+          </mc:Fallback>
+        </mc:AlternateContent>
+      </w:r>
+    </w:p>
     <w:p/>
-    <w:p/>
-    <w:p/>
     <w:p>
       <w:r>
         <w:rPr>
           <w:noProof/>
         </w:rPr>
         <w:drawing>
-          <wp:anchor distT="0" distB="0" distL="114300" distR="114300" simplePos="0" relativeHeight="251659264" behindDoc="0" locked="0" layoutInCell="1" allowOverlap="1" wp14:anchorId="012E10C6" wp14:editId="5B8D6DCA">
+          <wp:anchor distT="0" distB="0" distL="114300" distR="114300" simplePos="0" relativeHeight="251659264" behindDoc="0" locked="0" layoutInCell="1" allowOverlap="1" wp14:anchorId="012E10C6" wp14:editId="6CAABBE1">
             <wp:simplePos x="0" y="0"/>
             <wp:positionH relativeFrom="margin">
               <wp:align>center</wp:align>
@@ -1403,14 +1877,6 @@
     </w:p>
     <w:p>
       <w:pPr>
-        <w:rPr>
-          <w:b/>
-          <w:color w:val="000000" w:themeColor="text1"/>
-        </w:rPr>
-      </w:pPr>
-    </w:p>
-    <w:p>
-      <w:pPr>
         <w:pStyle w:val="Titre3"/>
       </w:pPr>
       <w:r>
@@ -1419,17 +1885,17 @@
         </w:rPr>
         <w:lastRenderedPageBreak/>
         <w:drawing>
-          <wp:anchor distT="0" distB="0" distL="114300" distR="114300" simplePos="0" relativeHeight="251661312" behindDoc="0" locked="0" layoutInCell="1" allowOverlap="1" wp14:anchorId="1E43906F" wp14:editId="46873525">
+          <wp:anchor distT="0" distB="0" distL="114300" distR="114300" simplePos="0" relativeHeight="251661312" behindDoc="0" locked="0" layoutInCell="1" allowOverlap="1" wp14:anchorId="1E43906F" wp14:editId="3E3255C4">
             <wp:simplePos x="0" y="0"/>
             <wp:positionH relativeFrom="margin">
               <wp:align>center</wp:align>
             </wp:positionH>
             <wp:positionV relativeFrom="paragraph">
-              <wp:posOffset>-4113</wp:posOffset>
+              <wp:posOffset>156949</wp:posOffset>
             </wp:positionV>
-            <wp:extent cx="6644426" cy="5248275"/>
-            <wp:effectExtent l="0" t="0" r="4445" b="0"/>
-            <wp:wrapNone/>
+            <wp:extent cx="5997575" cy="4737735"/>
+            <wp:effectExtent l="0" t="0" r="3175" b="5715"/>
+            <wp:wrapSquare wrapText="bothSides"/>
             <wp:docPr id="13" name="Image 13"/>
             <wp:cNvGraphicFramePr>
               <a:graphicFrameLocks xmlns:a="http://schemas.openxmlformats.org/drawingml/2006/main" noChangeAspect="1"/>
@@ -1456,7 +1922,7 @@
                   <pic:spPr>
                     <a:xfrm>
                       <a:off x="0" y="0"/>
-                      <a:ext cx="6644426" cy="5248275"/>
+                      <a:ext cx="5997575" cy="4737735"/>
                     </a:xfrm>
                     <a:prstGeom prst="rect">
                       <a:avLst/>
@@ -1474,109 +1940,87 @@
           </wp:anchor>
         </w:drawing>
       </w:r>
+      <w:r>
+        <w:rPr>
+          <w:noProof/>
+        </w:rPr>
+        <w:drawing>
+          <wp:anchor distT="0" distB="0" distL="114300" distR="114300" simplePos="0" relativeHeight="251672576" behindDoc="0" locked="0" layoutInCell="1" allowOverlap="1" wp14:anchorId="3556CF58" wp14:editId="1CCB8DA2">
+            <wp:simplePos x="0" y="0"/>
+            <wp:positionH relativeFrom="margin">
+              <wp:posOffset>-128593</wp:posOffset>
+            </wp:positionH>
+            <wp:positionV relativeFrom="paragraph">
+              <wp:posOffset>5152882</wp:posOffset>
+            </wp:positionV>
+            <wp:extent cx="6003925" cy="3585210"/>
+            <wp:effectExtent l="0" t="0" r="0" b="0"/>
+            <wp:wrapSquare wrapText="bothSides"/>
+            <wp:docPr id="19" name="Image 19"/>
+            <wp:cNvGraphicFramePr>
+              <a:graphicFrameLocks xmlns:a="http://schemas.openxmlformats.org/drawingml/2006/main" noChangeAspect="1"/>
+            </wp:cNvGraphicFramePr>
+            <a:graphic xmlns:a="http://schemas.openxmlformats.org/drawingml/2006/main">
+              <a:graphicData uri="http://schemas.openxmlformats.org/drawingml/2006/picture">
+                <pic:pic xmlns:pic="http://schemas.openxmlformats.org/drawingml/2006/picture">
+                  <pic:nvPicPr>
+                    <pic:cNvPr id="0" name="Picture 1"/>
+                    <pic:cNvPicPr>
+                      <a:picLocks noChangeAspect="1" noChangeArrowheads="1"/>
+                    </pic:cNvPicPr>
+                  </pic:nvPicPr>
+                  <pic:blipFill>
+                    <a:blip r:embed="rId13">
+                      <a:extLst>
+                        <a:ext uri="{28A0092B-C50C-407E-A947-70E740481C1C}">
+                          <a14:useLocalDpi xmlns:a14="http://schemas.microsoft.com/office/drawing/2010/main" val="0"/>
+                        </a:ext>
+                      </a:extLst>
+                    </a:blip>
+                    <a:srcRect/>
+                    <a:stretch>
+                      <a:fillRect/>
+                    </a:stretch>
+                  </pic:blipFill>
+                  <pic:spPr bwMode="auto">
+                    <a:xfrm>
+                      <a:off x="0" y="0"/>
+                      <a:ext cx="6003925" cy="3585210"/>
+                    </a:xfrm>
+                    <a:prstGeom prst="rect">
+                      <a:avLst/>
+                    </a:prstGeom>
+                    <a:noFill/>
+                    <a:ln>
+                      <a:noFill/>
+                    </a:ln>
+                  </pic:spPr>
+                </pic:pic>
+              </a:graphicData>
+            </a:graphic>
+            <wp14:sizeRelH relativeFrom="margin">
+              <wp14:pctWidth>0</wp14:pctWidth>
+            </wp14:sizeRelH>
+            <wp14:sizeRelV relativeFrom="margin">
+              <wp14:pctHeight>0</wp14:pctHeight>
+            </wp14:sizeRelV>
+          </wp:anchor>
+        </w:drawing>
+      </w:r>
     </w:p>
     <w:p>
       <w:pPr>
         <w:pStyle w:val="Titre3"/>
       </w:pPr>
-    </w:p>
-    <w:p>
-      <w:pPr>
-        <w:pStyle w:val="Titre3"/>
-      </w:pPr>
-    </w:p>
-    <w:p>
-      <w:pPr>
-        <w:pStyle w:val="Titre3"/>
-      </w:pPr>
-    </w:p>
-    <w:p>
-      <w:pPr>
-        <w:pStyle w:val="Titre3"/>
-      </w:pPr>
-    </w:p>
-    <w:p>
-      <w:pPr>
-        <w:pStyle w:val="Titre3"/>
-      </w:pPr>
-    </w:p>
-    <w:p>
-      <w:pPr>
-        <w:pStyle w:val="Titre3"/>
-      </w:pPr>
-    </w:p>
-    <w:p>
-      <w:pPr>
-        <w:pStyle w:val="Titre3"/>
-      </w:pPr>
-    </w:p>
-    <w:p>
-      <w:pPr>
-        <w:pStyle w:val="Titre3"/>
-      </w:pPr>
-    </w:p>
-    <w:p>
-      <w:pPr>
-        <w:pStyle w:val="Titre3"/>
-      </w:pPr>
-    </w:p>
-    <w:p>
-      <w:pPr>
-        <w:pStyle w:val="Titre3"/>
-      </w:pPr>
-    </w:p>
-    <w:p>
-      <w:pPr>
-        <w:pStyle w:val="Titre3"/>
-      </w:pPr>
-    </w:p>
-    <w:p>
-      <w:pPr>
-        <w:pStyle w:val="Titre3"/>
-      </w:pPr>
-    </w:p>
-    <w:p>
-      <w:pPr>
-        <w:pStyle w:val="Titre3"/>
-      </w:pPr>
-    </w:p>
-    <w:p>
-      <w:pPr>
-        <w:pStyle w:val="Titre3"/>
-      </w:pPr>
-    </w:p>
-    <w:p>
-      <w:pPr>
-        <w:pStyle w:val="Titre3"/>
-      </w:pPr>
-    </w:p>
-    <w:p>
-      <w:pPr>
-        <w:pStyle w:val="Titre3"/>
-      </w:pPr>
-    </w:p>
-    <w:p>
-      <w:pPr>
-        <w:pStyle w:val="Titre3"/>
-      </w:pPr>
-    </w:p>
-    <w:p>
-      <w:pPr>
-        <w:pStyle w:val="Titre3"/>
-      </w:pPr>
-    </w:p>
-    <w:p/>
-    <w:p>
-      <w:pPr>
-        <w:pStyle w:val="Titre3"/>
-      </w:pPr>
-    </w:p>
-    <w:p>
-      <w:pPr>
-        <w:pStyle w:val="Titre3"/>
-      </w:pPr>
-      <w:r>
-        <w:t xml:space="preserve">Mécanisme 1 : l’échiquier </w:t>
+      <w:r>
+        <w:lastRenderedPageBreak/>
+        <w:t xml:space="preserve">Mécanisme </w:t>
+      </w:r>
+      <w:r>
+        <w:t>n°</w:t>
+      </w:r>
+      <w:r>
+        <w:t xml:space="preserve">1 : l’échiquier </w:t>
       </w:r>
       <w:r>
         <w:br/>
@@ -1667,36 +2111,20 @@
         </w:rPr>
       </w:pPr>
       <w:r>
-        <w:t xml:space="preserve">Référence : </w:t>
-      </w:r>
-      <w:r>
-        <w:rPr>
-          <w:color w:val="5B9BD5" w:themeColor="accent5"/>
-        </w:rPr>
-        <w:t>Capteur à effet Hall A3144</w:t>
-      </w:r>
-    </w:p>
-    <w:p>
-      <w:pPr>
-        <w:pStyle w:val="Paragraphedeliste"/>
-        <w:ind w:left="1920"/>
-      </w:pPr>
-      <w:bookmarkStart w:id="1" w:name="_Hlk29993748"/>
-      <w:r>
         <w:rPr>
           <w:noProof/>
         </w:rPr>
         <w:drawing>
-          <wp:anchor distT="0" distB="0" distL="114300" distR="114300" simplePos="0" relativeHeight="251671552" behindDoc="0" locked="0" layoutInCell="1" allowOverlap="1" wp14:anchorId="65D65970" wp14:editId="09A60384">
+          <wp:anchor distT="0" distB="0" distL="114300" distR="114300" simplePos="0" relativeHeight="251671552" behindDoc="0" locked="0" layoutInCell="1" allowOverlap="1" wp14:anchorId="65D65970" wp14:editId="44D3E396">
             <wp:simplePos x="0" y="0"/>
             <wp:positionH relativeFrom="margin">
-              <wp:posOffset>1757680</wp:posOffset>
+              <wp:posOffset>1311114</wp:posOffset>
             </wp:positionH>
             <wp:positionV relativeFrom="paragraph">
-              <wp:posOffset>8890</wp:posOffset>
+              <wp:posOffset>189230</wp:posOffset>
             </wp:positionV>
-            <wp:extent cx="1047750" cy="991870"/>
-            <wp:effectExtent l="0" t="0" r="0" b="0"/>
+            <wp:extent cx="1159510" cy="1097915"/>
+            <wp:effectExtent l="0" t="0" r="2540" b="6985"/>
             <wp:wrapSquare wrapText="bothSides"/>
             <wp:docPr id="4" name="Image 4"/>
             <wp:cNvGraphicFramePr>
@@ -1710,7 +2138,7 @@
                     <pic:cNvPicPr/>
                   </pic:nvPicPr>
                   <pic:blipFill>
-                    <a:blip r:embed="rId13" cstate="print">
+                    <a:blip r:embed="rId14" cstate="print">
                       <a:extLst>
                         <a:ext uri="{28A0092B-C50C-407E-A947-70E740481C1C}">
                           <a14:useLocalDpi xmlns:a14="http://schemas.microsoft.com/office/drawing/2010/main" val="0"/>
@@ -1724,7 +2152,7 @@
                   <pic:spPr>
                     <a:xfrm>
                       <a:off x="0" y="0"/>
-                      <a:ext cx="1047750" cy="991870"/>
+                      <a:ext cx="1159510" cy="1097915"/>
                     </a:xfrm>
                     <a:prstGeom prst="rect">
                       <a:avLst/>
@@ -1743,9 +2171,25 @@
         </w:drawing>
       </w:r>
       <w:r>
+        <w:t xml:space="preserve">Référence : </w:t>
+      </w:r>
+      <w:r>
         <w:rPr>
           <w:color w:val="5B9BD5" w:themeColor="accent5"/>
         </w:rPr>
+        <w:t>Capteur à effet Hall A3144</w:t>
+      </w:r>
+    </w:p>
+    <w:p>
+      <w:pPr>
+        <w:pStyle w:val="Paragraphedeliste"/>
+        <w:ind w:left="1920"/>
+      </w:pPr>
+      <w:bookmarkStart w:id="1" w:name="_Hlk29993748"/>
+      <w:r>
+        <w:rPr>
+          <w:color w:val="5B9BD5" w:themeColor="accent5"/>
+        </w:rPr>
         <w:t xml:space="preserve"> </w:t>
       </w:r>
     </w:p>
@@ -1758,9 +2202,6 @@
         </w:rPr>
       </w:pPr>
     </w:p>
-    <w:p/>
-    <w:p/>
-    <w:p/>
     <w:p/>
     <w:p/>
     <w:p>
@@ -1897,209 +2338,10 @@
           <w:noProof/>
         </w:rPr>
         <w:drawing>
-          <wp:inline distT="0" distB="0" distL="0" distR="0" wp14:anchorId="22998A20" wp14:editId="7754AD29">
-            <wp:extent cx="1638300" cy="1552749"/>
-            <wp:effectExtent l="0" t="0" r="0" b="9525"/>
+          <wp:inline distT="0" distB="0" distL="0" distR="0" wp14:anchorId="22998A20" wp14:editId="07F04CA2">
+            <wp:extent cx="1160060" cy="1099483"/>
+            <wp:effectExtent l="0" t="0" r="2540" b="5715"/>
             <wp:docPr id="7" name="Image 7"/>
-            <wp:cNvGraphicFramePr>
-              <a:graphicFrameLocks xmlns:a="http://schemas.openxmlformats.org/drawingml/2006/main" noChangeAspect="1"/>
-            </wp:cNvGraphicFramePr>
-            <a:graphic xmlns:a="http://schemas.openxmlformats.org/drawingml/2006/main">
-              <a:graphicData uri="http://schemas.openxmlformats.org/drawingml/2006/picture">
-                <pic:pic xmlns:pic="http://schemas.openxmlformats.org/drawingml/2006/picture">
-                  <pic:nvPicPr>
-                    <pic:cNvPr id="1" name=""/>
-                    <pic:cNvPicPr/>
-                  </pic:nvPicPr>
-                  <pic:blipFill>
-                    <a:blip r:embed="rId14"/>
-                    <a:stretch>
-                      <a:fillRect/>
-                    </a:stretch>
-                  </pic:blipFill>
-                  <pic:spPr>
-                    <a:xfrm>
-                      <a:off x="0" y="0"/>
-                      <a:ext cx="1653947" cy="1567579"/>
-                    </a:xfrm>
-                    <a:prstGeom prst="rect">
-                      <a:avLst/>
-                    </a:prstGeom>
-                  </pic:spPr>
-                </pic:pic>
-              </a:graphicData>
-            </a:graphic>
-          </wp:inline>
-        </w:drawing>
-      </w:r>
-    </w:p>
-    <w:p>
-      <w:pPr>
-        <w:pStyle w:val="Paragraphedeliste"/>
-        <w:numPr>
-          <w:ilvl w:val="1"/>
-          <w:numId w:val="2"/>
-        </w:numPr>
-        <w:rPr>
-          <w:color w:val="FF0000"/>
-        </w:rPr>
-      </w:pPr>
-      <w:r>
-        <w:t>Signal</w:t>
-      </w:r>
-      <w:r>
-        <w:t xml:space="preserve"> : </w:t>
-      </w:r>
-      <w:r>
-        <w:rPr>
-          <w:color w:val="5B9BD5" w:themeColor="accent5"/>
-        </w:rPr>
-        <w:t>Numérique</w:t>
-      </w:r>
-    </w:p>
-    <w:p>
-      <w:pPr>
-        <w:pStyle w:val="Paragraphedeliste"/>
-        <w:numPr>
-          <w:ilvl w:val="1"/>
-          <w:numId w:val="2"/>
-        </w:numPr>
-        <w:rPr>
-          <w:color w:val="70AD47" w:themeColor="accent6"/>
-        </w:rPr>
-      </w:pPr>
-      <w:r>
-        <w:t>Voltage</w:t>
-      </w:r>
-      <w:r>
-        <w:t> :</w:t>
-      </w:r>
-      <w:r>
-        <w:t xml:space="preserve"> </w:t>
-      </w:r>
-      <w:r>
-        <w:rPr>
-          <w:color w:val="70AD47" w:themeColor="accent6"/>
-        </w:rPr>
-        <w:t>0-5V</w:t>
-      </w:r>
-    </w:p>
-    <w:p>
-      <w:pPr>
-        <w:rPr>
-          <w:color w:val="70AD47" w:themeColor="accent6"/>
-        </w:rPr>
-      </w:pPr>
-    </w:p>
-    <w:p>
-      <w:pPr>
-        <w:rPr>
-          <w:color w:val="70AD47" w:themeColor="accent6"/>
-        </w:rPr>
-      </w:pPr>
-    </w:p>
-    <w:p>
-      <w:pPr>
-        <w:rPr>
-          <w:color w:val="70AD47" w:themeColor="accent6"/>
-        </w:rPr>
-      </w:pPr>
-    </w:p>
-    <w:p>
-      <w:pPr>
-        <w:rPr>
-          <w:color w:val="70AD47" w:themeColor="accent6"/>
-        </w:rPr>
-      </w:pPr>
-    </w:p>
-    <w:p>
-      <w:pPr>
-        <w:rPr>
-          <w:color w:val="70AD47" w:themeColor="accent6"/>
-        </w:rPr>
-      </w:pPr>
-    </w:p>
-    <w:p>
-      <w:pPr>
-        <w:pStyle w:val="Titre5"/>
-      </w:pPr>
-      <w:r>
-        <w:t>Sorties</w:t>
-      </w:r>
-      <w:r>
-        <w:t> :</w:t>
-      </w:r>
-    </w:p>
-    <w:p>
-      <w:pPr>
-        <w:pStyle w:val="Paragraphedeliste"/>
-        <w:numPr>
-          <w:ilvl w:val="0"/>
-          <w:numId w:val="2"/>
-        </w:numPr>
-      </w:pPr>
-      <w:r>
-        <w:t>S1 </w:t>
-      </w:r>
-    </w:p>
-    <w:p>
-      <w:pPr>
-        <w:pStyle w:val="Paragraphedeliste"/>
-        <w:numPr>
-          <w:ilvl w:val="1"/>
-          <w:numId w:val="2"/>
-        </w:numPr>
-        <w:rPr>
-          <w:color w:val="FF0000"/>
-        </w:rPr>
-      </w:pPr>
-      <w:bookmarkStart w:id="3" w:name="_Hlk29994153"/>
-      <w:r>
-        <w:t xml:space="preserve">Rôle : </w:t>
-      </w:r>
-      <w:r>
-        <w:rPr>
-          <w:color w:val="70AD47" w:themeColor="accent6"/>
-        </w:rPr>
-        <w:t>activer/désactiver un électroaimant via un relais</w:t>
-      </w:r>
-      <w:r>
-        <w:rPr>
-          <w:color w:val="70AD47" w:themeColor="accent6"/>
-        </w:rPr>
-        <w:t xml:space="preserve"> </w:t>
-      </w:r>
-      <w:r>
-        <w:rPr>
-          <w:color w:val="5B9BD5" w:themeColor="accent5"/>
-        </w:rPr>
-        <w:t>+ LED témoin sur le tableau de contrôle</w:t>
-      </w:r>
-      <w:r>
-        <w:rPr>
-          <w:color w:val="5B9BD5" w:themeColor="accent5"/>
-        </w:rPr>
-        <w:t>.</w:t>
-      </w:r>
-    </w:p>
-    <w:bookmarkEnd w:id="3"/>
-    <w:p>
-      <w:pPr>
-        <w:pStyle w:val="Paragraphedeliste"/>
-        <w:ind w:left="1920"/>
-        <w:rPr>
-          <w:color w:val="FF0000"/>
-        </w:rPr>
-      </w:pPr>
-      <w:r>
-        <w:rPr>
-          <w:noProof/>
-        </w:rPr>
-        <w:drawing>
-          <wp:inline distT="0" distB="0" distL="0" distR="0" wp14:anchorId="7C1B6E52" wp14:editId="43642B9C">
-            <wp:extent cx="1292518" cy="952500"/>
-            <wp:effectExtent l="0" t="0" r="3175" b="0"/>
-            <wp:docPr id="3" name="Image 3"/>
             <wp:cNvGraphicFramePr>
               <a:graphicFrameLocks xmlns:a="http://schemas.openxmlformats.org/drawingml/2006/main" noChangeAspect="1"/>
             </wp:cNvGraphicFramePr>
@@ -2119,7 +2361,7 @@
                   <pic:spPr>
                     <a:xfrm>
                       <a:off x="0" y="0"/>
-                      <a:ext cx="1308309" cy="964137"/>
+                      <a:ext cx="1208853" cy="1145728"/>
                     </a:xfrm>
                     <a:prstGeom prst="rect">
                       <a:avLst/>
@@ -2140,18 +2382,20 @@
           <w:numId w:val="2"/>
         </w:numPr>
         <w:rPr>
+          <w:color w:val="FF0000"/>
+        </w:rPr>
+      </w:pPr>
+      <w:r>
+        <w:t>Signal</w:t>
+      </w:r>
+      <w:r>
+        <w:t xml:space="preserve"> : </w:t>
+      </w:r>
+      <w:r>
+        <w:rPr>
           <w:color w:val="5B9BD5" w:themeColor="accent5"/>
         </w:rPr>
-      </w:pPr>
-      <w:bookmarkStart w:id="4" w:name="_Hlk29994162"/>
-      <w:r>
-        <w:t xml:space="preserve">Condition : </w:t>
-      </w:r>
-      <w:r>
-        <w:rPr>
-          <w:color w:val="5B9BD5" w:themeColor="accent5"/>
-        </w:rPr>
-        <w:t>Si E1 et E2 sont à 1 alors activer la sortie, sinon, désactiver la sortie</w:t>
+        <w:t>Numérique</w:t>
       </w:r>
     </w:p>
     <w:p>
@@ -2166,7 +2410,10 @@
         </w:rPr>
       </w:pPr>
       <w:r>
-        <w:t>Voltage :</w:t>
+        <w:t>Voltage</w:t>
+      </w:r>
+      <w:r>
+        <w:t> :</w:t>
       </w:r>
       <w:r>
         <w:t xml:space="preserve"> </w:t>
@@ -2177,35 +2424,18 @@
         </w:rPr>
         <w:t>0-5V</w:t>
       </w:r>
-      <w:r>
-        <w:rPr>
-          <w:color w:val="70AD47" w:themeColor="accent6"/>
-        </w:rPr>
-        <w:t xml:space="preserve"> </w:t>
-      </w:r>
-    </w:p>
-    <w:bookmarkEnd w:id="4"/>
-    <w:p>
-      <w:pPr>
-        <w:pStyle w:val="Paragraphedeliste"/>
-        <w:ind w:left="1416"/>
-      </w:pPr>
-      <w:r>
-        <w:t> </w:t>
-      </w:r>
     </w:p>
     <w:p>
       <w:pPr>
         <w:pStyle w:val="Titre5"/>
       </w:pPr>
       <w:r>
-        <w:t>Remarques</w:t>
+        <w:t>Sorties</w:t>
       </w:r>
       <w:r>
         <w:t> :</w:t>
       </w:r>
     </w:p>
-    <w:p/>
     <w:p>
       <w:pPr>
         <w:pStyle w:val="Paragraphedeliste"/>
@@ -2213,53 +2443,69 @@
           <w:ilvl w:val="0"/>
           <w:numId w:val="2"/>
         </w:numPr>
-        <w:rPr>
-          <w:color w:val="000000" w:themeColor="text1"/>
-        </w:rPr>
-      </w:pPr>
-      <w:r>
-        <w:rPr>
-          <w:color w:val="000000" w:themeColor="text1"/>
-        </w:rPr>
-        <w:t xml:space="preserve">Le relais </w:t>
-      </w:r>
-      <w:r>
-        <w:rPr>
-          <w:color w:val="000000" w:themeColor="text1"/>
-        </w:rPr>
-        <w:t>permet</w:t>
-      </w:r>
-      <w:r>
-        <w:rPr>
-          <w:color w:val="000000" w:themeColor="text1"/>
-        </w:rPr>
-        <w:t xml:space="preserve"> d’activer/désactiver un verrou magnétique fonctionnant en 12V (300 mA)</w:t>
-      </w:r>
-      <w:r>
-        <w:rPr>
-          <w:color w:val="000000" w:themeColor="text1"/>
-        </w:rPr>
-        <w:br/>
+      </w:pPr>
+      <w:r>
+        <w:t>S1 </w:t>
       </w:r>
     </w:p>
     <w:p>
       <w:pPr>
         <w:pStyle w:val="Paragraphedeliste"/>
-        <w:rPr>
-          <w:color w:val="000000" w:themeColor="text1"/>
+        <w:numPr>
+          <w:ilvl w:val="1"/>
+          <w:numId w:val="2"/>
+        </w:numPr>
+        <w:rPr>
+          <w:color w:val="FF0000"/>
+        </w:rPr>
+      </w:pPr>
+      <w:bookmarkStart w:id="3" w:name="_Hlk29994153"/>
+      <w:r>
+        <w:t xml:space="preserve">Rôle : </w:t>
+      </w:r>
+      <w:r>
+        <w:rPr>
+          <w:color w:val="70AD47" w:themeColor="accent6"/>
+        </w:rPr>
+        <w:t>activer/désactiver un électroaimant via un relais</w:t>
+      </w:r>
+      <w:r>
+        <w:rPr>
+          <w:color w:val="70AD47" w:themeColor="accent6"/>
+        </w:rPr>
+        <w:t xml:space="preserve"> </w:t>
+      </w:r>
+      <w:r>
+        <w:rPr>
+          <w:color w:val="5B9BD5" w:themeColor="accent5"/>
+        </w:rPr>
+        <w:t>+ LED témoin sur le tableau de contrôle</w:t>
+      </w:r>
+      <w:r>
+        <w:rPr>
+          <w:color w:val="5B9BD5" w:themeColor="accent5"/>
+        </w:rPr>
+        <w:t>.</w:t>
+      </w:r>
+    </w:p>
+    <w:bookmarkEnd w:id="3"/>
+    <w:p>
+      <w:pPr>
+        <w:pStyle w:val="Paragraphedeliste"/>
+        <w:ind w:left="1920"/>
+        <w:rPr>
+          <w:color w:val="FF0000"/>
         </w:rPr>
       </w:pPr>
       <w:r>
         <w:rPr>
           <w:noProof/>
-          <w:color w:val="000000" w:themeColor="text1"/>
-        </w:rPr>
-        <w:lastRenderedPageBreak/>
+        </w:rPr>
         <w:drawing>
-          <wp:inline distT="0" distB="0" distL="0" distR="0" wp14:anchorId="592044E7" wp14:editId="46DA8A12">
-            <wp:extent cx="1201480" cy="904716"/>
-            <wp:effectExtent l="0" t="0" r="0" b="0"/>
-            <wp:docPr id="8" name="Image 8"/>
+          <wp:inline distT="0" distB="0" distL="0" distR="0" wp14:anchorId="7C1B6E52" wp14:editId="43642B9C">
+            <wp:extent cx="1292518" cy="952500"/>
+            <wp:effectExtent l="0" t="0" r="3175" b="0"/>
+            <wp:docPr id="3" name="Image 3"/>
             <wp:cNvGraphicFramePr>
               <a:graphicFrameLocks xmlns:a="http://schemas.openxmlformats.org/drawingml/2006/main" noChangeAspect="1"/>
             </wp:cNvGraphicFramePr>
@@ -2279,7 +2525,7 @@
                   <pic:spPr>
                     <a:xfrm>
                       <a:off x="0" y="0"/>
-                      <a:ext cx="1222944" cy="920879"/>
+                      <a:ext cx="1308309" cy="964137"/>
                     </a:xfrm>
                     <a:prstGeom prst="rect">
                       <a:avLst/>
@@ -2294,6 +2540,207 @@
     </w:p>
     <w:p>
       <w:pPr>
+        <w:pStyle w:val="Paragraphedeliste"/>
+        <w:numPr>
+          <w:ilvl w:val="1"/>
+          <w:numId w:val="2"/>
+        </w:numPr>
+        <w:rPr>
+          <w:color w:val="5B9BD5" w:themeColor="accent5"/>
+        </w:rPr>
+      </w:pPr>
+      <w:bookmarkStart w:id="4" w:name="_Hlk29994162"/>
+      <w:r>
+        <w:t xml:space="preserve">Condition : </w:t>
+      </w:r>
+      <w:r>
+        <w:rPr>
+          <w:color w:val="5B9BD5" w:themeColor="accent5"/>
+        </w:rPr>
+        <w:t>Si E1 et E2 sont à 1 alors activer la sortie, sinon, désactiver la sortie</w:t>
+      </w:r>
+    </w:p>
+    <w:p>
+      <w:pPr>
+        <w:pStyle w:val="Paragraphedeliste"/>
+        <w:numPr>
+          <w:ilvl w:val="1"/>
+          <w:numId w:val="2"/>
+        </w:numPr>
+        <w:rPr>
+          <w:color w:val="70AD47" w:themeColor="accent6"/>
+        </w:rPr>
+      </w:pPr>
+      <w:r>
+        <w:t>Voltage :</w:t>
+      </w:r>
+      <w:r>
+        <w:t xml:space="preserve"> </w:t>
+      </w:r>
+      <w:r>
+        <w:rPr>
+          <w:color w:val="70AD47" w:themeColor="accent6"/>
+        </w:rPr>
+        <w:t>0-5V</w:t>
+      </w:r>
+      <w:r>
+        <w:rPr>
+          <w:color w:val="70AD47" w:themeColor="accent6"/>
+        </w:rPr>
+        <w:t xml:space="preserve"> </w:t>
+      </w:r>
+    </w:p>
+    <w:bookmarkEnd w:id="4"/>
+    <w:p>
+      <w:pPr>
+        <w:pStyle w:val="Paragraphedeliste"/>
+        <w:ind w:left="1416"/>
+      </w:pPr>
+      <w:r>
+        <w:t> </w:t>
+      </w:r>
+    </w:p>
+    <w:p>
+      <w:pPr>
+        <w:pStyle w:val="Titre5"/>
+      </w:pPr>
+      <w:r>
+        <w:lastRenderedPageBreak/>
+        <w:t>Remarques</w:t>
+      </w:r>
+      <w:r>
+        <w:t> :</w:t>
+      </w:r>
+    </w:p>
+    <w:p/>
+    <w:p>
+      <w:pPr>
+        <w:pStyle w:val="Paragraphedeliste"/>
+        <w:numPr>
+          <w:ilvl w:val="0"/>
+          <w:numId w:val="2"/>
+        </w:numPr>
+        <w:rPr>
+          <w:color w:val="000000" w:themeColor="text1"/>
+        </w:rPr>
+      </w:pPr>
+      <w:r>
+        <w:rPr>
+          <w:color w:val="000000" w:themeColor="text1"/>
+        </w:rPr>
+        <w:t xml:space="preserve">Le relais </w:t>
+      </w:r>
+      <w:r>
+        <w:rPr>
+          <w:color w:val="000000" w:themeColor="text1"/>
+        </w:rPr>
+        <w:t>permet</w:t>
+      </w:r>
+      <w:r>
+        <w:rPr>
+          <w:color w:val="000000" w:themeColor="text1"/>
+        </w:rPr>
+        <w:t xml:space="preserve"> d’activer/désactiver un verrou magnétique fonctionnant en 12V (300 mA)</w:t>
+      </w:r>
+      <w:r>
+        <w:rPr>
+          <w:color w:val="000000" w:themeColor="text1"/>
+        </w:rPr>
+        <w:br/>
+      </w:r>
+    </w:p>
+    <w:p>
+      <w:pPr>
+        <w:pStyle w:val="Paragraphedeliste"/>
+        <w:rPr>
+          <w:color w:val="000000" w:themeColor="text1"/>
+        </w:rPr>
+      </w:pPr>
+      <w:r>
+        <w:rPr>
+          <w:noProof/>
+          <w:color w:val="000000" w:themeColor="text1"/>
+        </w:rPr>
+        <w:drawing>
+          <wp:anchor distT="0" distB="0" distL="114300" distR="114300" simplePos="0" relativeHeight="251685888" behindDoc="0" locked="0" layoutInCell="1" allowOverlap="1" wp14:anchorId="592044E7" wp14:editId="2B84B2AC">
+            <wp:simplePos x="0" y="0"/>
+            <wp:positionH relativeFrom="column">
+              <wp:posOffset>452755</wp:posOffset>
+            </wp:positionH>
+            <wp:positionV relativeFrom="paragraph">
+              <wp:posOffset>635</wp:posOffset>
+            </wp:positionV>
+            <wp:extent cx="1201480" cy="904716"/>
+            <wp:effectExtent l="0" t="0" r="0" b="0"/>
+            <wp:wrapSquare wrapText="bothSides"/>
+            <wp:docPr id="8" name="Image 8"/>
+            <wp:cNvGraphicFramePr>
+              <a:graphicFrameLocks xmlns:a="http://schemas.openxmlformats.org/drawingml/2006/main" noChangeAspect="1"/>
+            </wp:cNvGraphicFramePr>
+            <a:graphic xmlns:a="http://schemas.openxmlformats.org/drawingml/2006/main">
+              <a:graphicData uri="http://schemas.openxmlformats.org/drawingml/2006/picture">
+                <pic:pic xmlns:pic="http://schemas.openxmlformats.org/drawingml/2006/picture">
+                  <pic:nvPicPr>
+                    <pic:cNvPr id="1" name=""/>
+                    <pic:cNvPicPr/>
+                  </pic:nvPicPr>
+                  <pic:blipFill>
+                    <a:blip r:embed="rId17" cstate="print">
+                      <a:extLst>
+                        <a:ext uri="{28A0092B-C50C-407E-A947-70E740481C1C}">
+                          <a14:useLocalDpi xmlns:a14="http://schemas.microsoft.com/office/drawing/2010/main" val="0"/>
+                        </a:ext>
+                      </a:extLst>
+                    </a:blip>
+                    <a:stretch>
+                      <a:fillRect/>
+                    </a:stretch>
+                  </pic:blipFill>
+                  <pic:spPr>
+                    <a:xfrm>
+                      <a:off x="0" y="0"/>
+                      <a:ext cx="1201480" cy="904716"/>
+                    </a:xfrm>
+                    <a:prstGeom prst="rect">
+                      <a:avLst/>
+                    </a:prstGeom>
+                  </pic:spPr>
+                </pic:pic>
+              </a:graphicData>
+            </a:graphic>
+          </wp:anchor>
+        </w:drawing>
+      </w:r>
+    </w:p>
+    <w:p>
+      <w:pPr>
+        <w:ind w:left="708"/>
+        <w:rPr>
+          <w:color w:val="000000" w:themeColor="text1"/>
+          <w:u w:val="single"/>
+        </w:rPr>
+      </w:pPr>
+    </w:p>
+    <w:p>
+      <w:pPr>
+        <w:ind w:left="708"/>
+        <w:rPr>
+          <w:color w:val="000000" w:themeColor="text1"/>
+          <w:u w:val="single"/>
+        </w:rPr>
+      </w:pPr>
+    </w:p>
+    <w:p>
+      <w:pPr>
+        <w:ind w:left="708"/>
+        <w:rPr>
+          <w:color w:val="000000" w:themeColor="text1"/>
+          <w:u w:val="single"/>
+        </w:rPr>
+      </w:pPr>
+    </w:p>
+    <w:p>
+      <w:pPr>
         <w:ind w:left="708"/>
         <w:rPr>
           <w:color w:val="000000" w:themeColor="text1"/>
@@ -2319,6 +2766,11 @@
         <w:br/>
         <w:t xml:space="preserve">Sur deux pièces (cavalier noirs) sont fixés deux aimants. Quand les joueurs placent les deux cavaliers sur les bonnes cases les aimant fixés sur ces derniers ont pour effet d’activer les deux capteurs à effet de hall. Résultat : La LED de contrôle sur le tableau s’allume. Le relais s’active afin que le verrou magnétique libère la porte qui mène vers la seconde salle </w:t>
       </w:r>
+    </w:p>
+    <w:p>
+      <w:pPr>
+        <w:pStyle w:val="Titre3"/>
+      </w:pPr>
     </w:p>
     <w:p/>
     <w:p/>
@@ -2330,22 +2782,24 @@
     <w:p/>
     <w:p/>
     <w:p/>
+    <w:p/>
+    <w:p/>
+    <w:p/>
+    <w:p/>
+    <w:p/>
+    <w:p/>
+    <w:p/>
+    <w:p/>
     <w:p>
       <w:pPr>
         <w:pStyle w:val="Titre3"/>
       </w:pPr>
-    </w:p>
-    <w:p>
-      <w:pPr>
-        <w:pStyle w:val="Titre3"/>
-      </w:pPr>
-      <w:r>
-        <w:t xml:space="preserve">Mécanisme 2 : le lion basculant </w:t>
-      </w:r>
-      <w:r>
-        <w:br/>
-      </w:r>
-    </w:p>
+      <w:r>
+        <w:lastRenderedPageBreak/>
+        <w:t>Mécanisme n°2 : le lion basculant</w:t>
+      </w:r>
+    </w:p>
+    <w:p/>
     <w:p>
       <w:r>
         <w:t xml:space="preserve">Le mécanisme repose sur un </w:t>
@@ -2472,11 +2926,26 @@
         <w:rPr>
           <w:noProof/>
         </w:rPr>
-        <w:lastRenderedPageBreak/>
         <w:drawing>
-          <wp:inline distT="0" distB="0" distL="0" distR="0" wp14:anchorId="2FD3A87D" wp14:editId="65F38C3D">
-            <wp:extent cx="1638300" cy="1552749"/>
-            <wp:effectExtent l="0" t="0" r="0" b="9525"/>
+          <wp:anchor distT="0" distB="0" distL="114300" distR="114300" simplePos="0" relativeHeight="251688960" behindDoc="1" locked="0" layoutInCell="1" allowOverlap="1" wp14:anchorId="2FD3A87D" wp14:editId="1D7E60D2">
+            <wp:simplePos x="0" y="0"/>
+            <wp:positionH relativeFrom="column">
+              <wp:posOffset>919480</wp:posOffset>
+            </wp:positionH>
+            <wp:positionV relativeFrom="paragraph">
+              <wp:posOffset>8890</wp:posOffset>
+            </wp:positionV>
+            <wp:extent cx="1529715" cy="1449705"/>
+            <wp:effectExtent l="0" t="0" r="0" b="0"/>
+            <wp:wrapTight wrapText="bothSides">
+              <wp:wrapPolygon edited="0">
+                <wp:start x="0" y="0"/>
+                <wp:lineTo x="0" y="21288"/>
+                <wp:lineTo x="21250" y="21288"/>
+                <wp:lineTo x="21250" y="0"/>
+                <wp:lineTo x="0" y="0"/>
+              </wp:wrapPolygon>
+            </wp:wrapTight>
             <wp:docPr id="5" name="Image 5"/>
             <wp:cNvGraphicFramePr>
               <a:graphicFrameLocks xmlns:a="http://schemas.openxmlformats.org/drawingml/2006/main" noChangeAspect="1"/>
@@ -2489,7 +2958,13 @@
                     <pic:cNvPicPr/>
                   </pic:nvPicPr>
                   <pic:blipFill>
-                    <a:blip r:embed="rId14"/>
+                    <a:blip r:embed="rId15" cstate="print">
+                      <a:extLst>
+                        <a:ext uri="{28A0092B-C50C-407E-A947-70E740481C1C}">
+                          <a14:useLocalDpi xmlns:a14="http://schemas.microsoft.com/office/drawing/2010/main" val="0"/>
+                        </a:ext>
+                      </a:extLst>
+                    </a:blip>
                     <a:stretch>
                       <a:fillRect/>
                     </a:stretch>
@@ -2497,7 +2972,7 @@
                   <pic:spPr>
                     <a:xfrm>
                       <a:off x="0" y="0"/>
-                      <a:ext cx="1653947" cy="1567579"/>
+                      <a:ext cx="1529715" cy="1449705"/>
                     </a:xfrm>
                     <a:prstGeom prst="rect">
                       <a:avLst/>
@@ -2506,9 +2981,63 @@
                 </pic:pic>
               </a:graphicData>
             </a:graphic>
-          </wp:inline>
+            <wp14:sizeRelH relativeFrom="margin">
+              <wp14:pctWidth>0</wp14:pctWidth>
+            </wp14:sizeRelH>
+            <wp14:sizeRelV relativeFrom="margin">
+              <wp14:pctHeight>0</wp14:pctHeight>
+            </wp14:sizeRelV>
+          </wp:anchor>
         </w:drawing>
       </w:r>
+    </w:p>
+    <w:p>
+      <w:pPr>
+        <w:pStyle w:val="Paragraphedeliste"/>
+        <w:ind w:left="1920"/>
+      </w:pPr>
+    </w:p>
+    <w:p>
+      <w:pPr>
+        <w:pStyle w:val="Paragraphedeliste"/>
+        <w:ind w:left="1920"/>
+      </w:pPr>
+    </w:p>
+    <w:p>
+      <w:pPr>
+        <w:pStyle w:val="Paragraphedeliste"/>
+        <w:ind w:left="1920"/>
+      </w:pPr>
+    </w:p>
+    <w:p>
+      <w:pPr>
+        <w:pStyle w:val="Paragraphedeliste"/>
+        <w:ind w:left="1920"/>
+      </w:pPr>
+    </w:p>
+    <w:p>
+      <w:pPr>
+        <w:pStyle w:val="Paragraphedeliste"/>
+        <w:ind w:left="1920"/>
+      </w:pPr>
+    </w:p>
+    <w:p>
+      <w:pPr>
+        <w:pStyle w:val="Paragraphedeliste"/>
+        <w:ind w:left="1920"/>
+      </w:pPr>
+    </w:p>
+    <w:p>
+      <w:pPr>
+        <w:pStyle w:val="Paragraphedeliste"/>
+        <w:ind w:left="1920"/>
+      </w:pPr>
+    </w:p>
+    <w:p>
+      <w:pPr>
+        <w:pStyle w:val="Paragraphedeliste"/>
+        <w:ind w:left="1920"/>
+      </w:pPr>
     </w:p>
     <w:p>
       <w:pPr>
@@ -2636,10 +3165,603 @@
           <w:noProof/>
         </w:rPr>
         <w:drawing>
-          <wp:inline distT="0" distB="0" distL="0" distR="0" wp14:anchorId="4B57EF47" wp14:editId="495A24BD">
-            <wp:extent cx="1235034" cy="910138"/>
+          <wp:anchor distT="0" distB="0" distL="114300" distR="114300" simplePos="0" relativeHeight="251687936" behindDoc="1" locked="0" layoutInCell="1" allowOverlap="1" wp14:anchorId="4B57EF47" wp14:editId="5E1EC6FB">
+            <wp:simplePos x="0" y="0"/>
+            <wp:positionH relativeFrom="column">
+              <wp:posOffset>1214755</wp:posOffset>
+            </wp:positionH>
+            <wp:positionV relativeFrom="paragraph">
+              <wp:posOffset>175895</wp:posOffset>
+            </wp:positionV>
+            <wp:extent cx="1234440" cy="909955"/>
             <wp:effectExtent l="0" t="0" r="3810" b="4445"/>
+            <wp:wrapTight wrapText="bothSides">
+              <wp:wrapPolygon edited="0">
+                <wp:start x="0" y="0"/>
+                <wp:lineTo x="0" y="21253"/>
+                <wp:lineTo x="21333" y="21253"/>
+                <wp:lineTo x="21333" y="0"/>
+                <wp:lineTo x="0" y="0"/>
+              </wp:wrapPolygon>
+            </wp:wrapTight>
             <wp:docPr id="11" name="Image 11"/>
+            <wp:cNvGraphicFramePr>
+              <a:graphicFrameLocks xmlns:a="http://schemas.openxmlformats.org/drawingml/2006/main" noChangeAspect="1"/>
+            </wp:cNvGraphicFramePr>
+            <a:graphic xmlns:a="http://schemas.openxmlformats.org/drawingml/2006/main">
+              <a:graphicData uri="http://schemas.openxmlformats.org/drawingml/2006/picture">
+                <pic:pic xmlns:pic="http://schemas.openxmlformats.org/drawingml/2006/picture">
+                  <pic:nvPicPr>
+                    <pic:cNvPr id="1" name=""/>
+                    <pic:cNvPicPr/>
+                  </pic:nvPicPr>
+                  <pic:blipFill>
+                    <a:blip r:embed="rId18" cstate="print">
+                      <a:extLst>
+                        <a:ext uri="{28A0092B-C50C-407E-A947-70E740481C1C}">
+                          <a14:useLocalDpi xmlns:a14="http://schemas.microsoft.com/office/drawing/2010/main" val="0"/>
+                        </a:ext>
+                      </a:extLst>
+                    </a:blip>
+                    <a:stretch>
+                      <a:fillRect/>
+                    </a:stretch>
+                  </pic:blipFill>
+                  <pic:spPr>
+                    <a:xfrm>
+                      <a:off x="0" y="0"/>
+                      <a:ext cx="1234440" cy="909955"/>
+                    </a:xfrm>
+                    <a:prstGeom prst="rect">
+                      <a:avLst/>
+                    </a:prstGeom>
+                  </pic:spPr>
+                </pic:pic>
+              </a:graphicData>
+            </a:graphic>
+          </wp:anchor>
+        </w:drawing>
+      </w:r>
+      <w:r>
+        <w:rPr>
+          <w:color w:val="5B9BD5" w:themeColor="accent5"/>
+        </w:rPr>
+        <w:br/>
+      </w:r>
+    </w:p>
+    <w:p>
+      <w:pPr>
+        <w:pStyle w:val="Paragraphedeliste"/>
+        <w:ind w:left="1920"/>
+        <w:rPr>
+          <w:color w:val="FF0000"/>
+        </w:rPr>
+      </w:pPr>
+    </w:p>
+    <w:p>
+      <w:pPr>
+        <w:pStyle w:val="Paragraphedeliste"/>
+        <w:ind w:left="1920"/>
+        <w:rPr>
+          <w:color w:val="FF0000"/>
+        </w:rPr>
+      </w:pPr>
+    </w:p>
+    <w:p>
+      <w:pPr>
+        <w:pStyle w:val="Paragraphedeliste"/>
+        <w:ind w:left="1920"/>
+        <w:rPr>
+          <w:color w:val="FF0000"/>
+        </w:rPr>
+      </w:pPr>
+    </w:p>
+    <w:p>
+      <w:pPr>
+        <w:pStyle w:val="Paragraphedeliste"/>
+        <w:ind w:left="1920"/>
+        <w:rPr>
+          <w:color w:val="FF0000"/>
+        </w:rPr>
+      </w:pPr>
+    </w:p>
+    <w:p>
+      <w:pPr>
+        <w:pStyle w:val="Paragraphedeliste"/>
+        <w:ind w:left="1920"/>
+        <w:rPr>
+          <w:color w:val="FF0000"/>
+        </w:rPr>
+      </w:pPr>
+      <w:r>
+        <w:rPr>
+          <w:color w:val="5B9BD5" w:themeColor="accent5"/>
+        </w:rPr>
+        <w:t>Relais 5Volt</w:t>
+      </w:r>
+    </w:p>
+    <w:p>
+      <w:pPr>
+        <w:pStyle w:val="Paragraphedeliste"/>
+        <w:rPr>
+          <w:color w:val="70AD47" w:themeColor="accent6"/>
+        </w:rPr>
+      </w:pPr>
+      <w:r>
+        <w:rPr>
+          <w:noProof/>
+          <w:color w:val="5B9BD5" w:themeColor="accent5"/>
+        </w:rPr>
+        <w:drawing>
+          <wp:anchor distT="0" distB="0" distL="114300" distR="114300" simplePos="0" relativeHeight="251686912" behindDoc="1" locked="0" layoutInCell="1" allowOverlap="1" wp14:anchorId="55DE2FD2" wp14:editId="64F3458F">
+            <wp:simplePos x="0" y="0"/>
+            <wp:positionH relativeFrom="column">
+              <wp:posOffset>14605</wp:posOffset>
+            </wp:positionH>
+            <wp:positionV relativeFrom="paragraph">
+              <wp:posOffset>69215</wp:posOffset>
+            </wp:positionV>
+            <wp:extent cx="1640840" cy="1139825"/>
+            <wp:effectExtent l="0" t="0" r="0" b="3175"/>
+            <wp:wrapTight wrapText="bothSides">
+              <wp:wrapPolygon edited="0">
+                <wp:start x="0" y="0"/>
+                <wp:lineTo x="0" y="21299"/>
+                <wp:lineTo x="21316" y="21299"/>
+                <wp:lineTo x="21316" y="0"/>
+                <wp:lineTo x="0" y="0"/>
+              </wp:wrapPolygon>
+            </wp:wrapTight>
+            <wp:docPr id="6" name="Image 6"/>
+            <wp:cNvGraphicFramePr>
+              <a:graphicFrameLocks xmlns:a="http://schemas.openxmlformats.org/drawingml/2006/main" noChangeAspect="1"/>
+            </wp:cNvGraphicFramePr>
+            <a:graphic xmlns:a="http://schemas.openxmlformats.org/drawingml/2006/main">
+              <a:graphicData uri="http://schemas.openxmlformats.org/drawingml/2006/picture">
+                <pic:pic xmlns:pic="http://schemas.openxmlformats.org/drawingml/2006/picture">
+                  <pic:nvPicPr>
+                    <pic:cNvPr id="1" name=""/>
+                    <pic:cNvPicPr/>
+                  </pic:nvPicPr>
+                  <pic:blipFill>
+                    <a:blip r:embed="rId19">
+                      <a:extLst>
+                        <a:ext uri="{28A0092B-C50C-407E-A947-70E740481C1C}">
+                          <a14:useLocalDpi xmlns:a14="http://schemas.microsoft.com/office/drawing/2010/main" val="0"/>
+                        </a:ext>
+                      </a:extLst>
+                    </a:blip>
+                    <a:stretch>
+                      <a:fillRect/>
+                    </a:stretch>
+                  </pic:blipFill>
+                  <pic:spPr>
+                    <a:xfrm>
+                      <a:off x="0" y="0"/>
+                      <a:ext cx="1640840" cy="1139825"/>
+                    </a:xfrm>
+                    <a:prstGeom prst="rect">
+                      <a:avLst/>
+                    </a:prstGeom>
+                  </pic:spPr>
+                </pic:pic>
+              </a:graphicData>
+            </a:graphic>
+          </wp:anchor>
+        </w:drawing>
+      </w:r>
+    </w:p>
+    <w:p>
+      <w:pPr>
+        <w:pStyle w:val="Paragraphedeliste"/>
+        <w:rPr>
+          <w:color w:val="5B9BD5" w:themeColor="accent5"/>
+        </w:rPr>
+      </w:pPr>
+      <w:r>
+        <w:rPr>
+          <w:color w:val="5B9BD5" w:themeColor="accent5"/>
+        </w:rPr>
+        <w:br/>
+      </w:r>
+    </w:p>
+    <w:p>
+      <w:pPr>
+        <w:pStyle w:val="Paragraphedeliste"/>
+        <w:rPr>
+          <w:color w:val="5B9BD5" w:themeColor="accent5"/>
+        </w:rPr>
+      </w:pPr>
+    </w:p>
+    <w:p>
+      <w:pPr>
+        <w:pStyle w:val="Paragraphedeliste"/>
+        <w:rPr>
+          <w:color w:val="5B9BD5" w:themeColor="accent5"/>
+        </w:rPr>
+      </w:pPr>
+    </w:p>
+    <w:p>
+      <w:pPr>
+        <w:pStyle w:val="Paragraphedeliste"/>
+        <w:rPr>
+          <w:color w:val="5B9BD5" w:themeColor="accent5"/>
+        </w:rPr>
+      </w:pPr>
+    </w:p>
+    <w:p>
+      <w:pPr>
+        <w:rPr>
+          <w:color w:val="5B9BD5" w:themeColor="accent5"/>
+        </w:rPr>
+      </w:pPr>
+      <w:r>
+        <w:rPr>
+          <w:color w:val="5B9BD5" w:themeColor="accent5"/>
+        </w:rPr>
+        <w:t>Gâche électrique (Solénoïde 12volt)</w:t>
+      </w:r>
+    </w:p>
+    <w:p>
+      <w:pPr>
+        <w:pStyle w:val="Paragraphedeliste"/>
+        <w:numPr>
+          <w:ilvl w:val="1"/>
+          <w:numId w:val="2"/>
+        </w:numPr>
+      </w:pPr>
+      <w:r>
+        <w:t xml:space="preserve">Condition : </w:t>
+      </w:r>
+      <w:r>
+        <w:rPr>
+          <w:color w:val="5B9BD5" w:themeColor="accent5"/>
+        </w:rPr>
+        <w:t>Si E1 est à 0 alors activer la sortie, sinon, désactiver la sortie</w:t>
+      </w:r>
+    </w:p>
+    <w:p>
+      <w:pPr>
+        <w:pStyle w:val="Paragraphedeliste"/>
+        <w:numPr>
+          <w:ilvl w:val="1"/>
+          <w:numId w:val="2"/>
+        </w:numPr>
+        <w:rPr>
+          <w:color w:val="70AD47" w:themeColor="accent6"/>
+        </w:rPr>
+      </w:pPr>
+      <w:r>
+        <w:t>Voltage</w:t>
+      </w:r>
+      <w:r>
+        <w:t> :</w:t>
+      </w:r>
+      <w:r>
+        <w:t xml:space="preserve"> </w:t>
+      </w:r>
+      <w:r>
+        <w:rPr>
+          <w:color w:val="70AD47" w:themeColor="accent6"/>
+        </w:rPr>
+        <w:t>0-5V</w:t>
+      </w:r>
+    </w:p>
+    <w:p>
+      <w:pPr>
+        <w:pStyle w:val="Titre2"/>
+        <w:rPr>
+          <w:color w:val="000000" w:themeColor="text1"/>
+        </w:rPr>
+      </w:pPr>
+      <w:r>
+        <w:rPr>
+          <w:rStyle w:val="Titre5Car"/>
+        </w:rPr>
+        <w:lastRenderedPageBreak/>
+        <w:t>Remarques :</w:t>
+      </w:r>
+      <w:r>
+        <w:br/>
+      </w:r>
+      <w:r>
+        <w:br/>
+      </w:r>
+      <w:r>
+        <w:rPr>
+          <w:color w:val="000000" w:themeColor="text1"/>
+          <w:u w:val="single"/>
+        </w:rPr>
+        <w:t>Description du Sous-système</w:t>
+      </w:r>
+      <w:r>
+        <w:rPr>
+          <w:color w:val="000000" w:themeColor="text1"/>
+        </w:rPr>
+        <w:t> :  Sur un socle trône une statuette de lion. Cette statuette peut basculer sur le côté cette dernière étant fixé à une charnière.</w:t>
+      </w:r>
+      <w:r>
+        <w:rPr>
+          <w:color w:val="000000" w:themeColor="text1"/>
+        </w:rPr>
+        <w:br/>
+        <w:t>Dans le socle est scellé un capteur à effet de hall et un aimant est fixé sous la statuette</w:t>
+      </w:r>
+      <w:r>
+        <w:rPr>
+          <w:color w:val="000000" w:themeColor="text1"/>
+        </w:rPr>
+        <w:br/>
+        <w:t>Ici la condition est inversée par rapport aux échecs. En effet, la statuette de lion est constamment sur le capteur à effet de hall. Lorsque les joueurs basculent la statuette, l’aimant fixé sur cette dernière n’active plus le capteur. C’est donc lorsque le capteur n’est plus activé que la condition est remplie.</w:t>
+      </w:r>
+      <w:r>
+        <w:rPr>
+          <w:color w:val="000000" w:themeColor="text1"/>
+        </w:rPr>
+        <w:br/>
+      </w:r>
+    </w:p>
+    <w:p>
+      <w:pPr>
+        <w:rPr>
+          <w:rFonts w:asciiTheme="majorHAnsi" w:hAnsiTheme="majorHAnsi" w:cstheme="majorHAnsi"/>
+          <w:color w:val="000000" w:themeColor="text1"/>
+          <w:sz w:val="26"/>
+          <w:szCs w:val="26"/>
+        </w:rPr>
+      </w:pPr>
+      <w:r>
+        <w:rPr>
+          <w:rFonts w:asciiTheme="majorHAnsi" w:hAnsiTheme="majorHAnsi" w:cstheme="majorHAnsi"/>
+          <w:color w:val="000000" w:themeColor="text1"/>
+          <w:sz w:val="26"/>
+          <w:szCs w:val="26"/>
+        </w:rPr>
+        <w:t>Résultat : le relais s’active afin que la gâche électrique (Solénoïde 12V) s’enclenche ouvrant ainsi un tiroir contenant un indice.</w:t>
+      </w:r>
+      <w:r>
+        <w:rPr>
+          <w:rFonts w:asciiTheme="majorHAnsi" w:hAnsiTheme="majorHAnsi" w:cstheme="majorHAnsi"/>
+          <w:color w:val="000000" w:themeColor="text1"/>
+          <w:sz w:val="26"/>
+          <w:szCs w:val="26"/>
+        </w:rPr>
+        <w:br/>
+        <w:t>Aussi, une LED de contrôle s’allume sur le tableau.</w:t>
+      </w:r>
+      <w:r>
+        <w:rPr>
+          <w:rFonts w:asciiTheme="majorHAnsi" w:hAnsiTheme="majorHAnsi" w:cstheme="majorHAnsi"/>
+          <w:color w:val="000000" w:themeColor="text1"/>
+          <w:sz w:val="26"/>
+          <w:szCs w:val="26"/>
+        </w:rPr>
+        <w:br/>
+      </w:r>
+    </w:p>
+    <w:p>
+      <w:pPr>
+        <w:pStyle w:val="Titre3"/>
+      </w:pPr>
+    </w:p>
+    <w:p>
+      <w:pPr>
+        <w:pStyle w:val="Titre3"/>
+      </w:pPr>
+    </w:p>
+    <w:p>
+      <w:pPr>
+        <w:pStyle w:val="Titre3"/>
+      </w:pPr>
+    </w:p>
+    <w:p>
+      <w:pPr>
+        <w:pStyle w:val="Titre3"/>
+      </w:pPr>
+    </w:p>
+    <w:p>
+      <w:pPr>
+        <w:pStyle w:val="Titre3"/>
+      </w:pPr>
+    </w:p>
+    <w:p>
+      <w:pPr>
+        <w:pStyle w:val="Titre3"/>
+      </w:pPr>
+    </w:p>
+    <w:p>
+      <w:pPr>
+        <w:pStyle w:val="Titre3"/>
+      </w:pPr>
+    </w:p>
+    <w:p>
+      <w:pPr>
+        <w:pStyle w:val="Titre3"/>
+      </w:pPr>
+    </w:p>
+    <w:p>
+      <w:pPr>
+        <w:pStyle w:val="Titre3"/>
+      </w:pPr>
+    </w:p>
+    <w:p/>
+    <w:p/>
+    <w:p/>
+    <w:p/>
+    <w:p>
+      <w:pPr>
+        <w:pStyle w:val="Titre3"/>
+      </w:pPr>
+    </w:p>
+    <w:p>
+      <w:pPr>
+        <w:pStyle w:val="Titre3"/>
+      </w:pPr>
+    </w:p>
+    <w:p/>
+    <w:p>
+      <w:pPr>
+        <w:pStyle w:val="Titre3"/>
+      </w:pPr>
+    </w:p>
+    <w:p>
+      <w:pPr>
+        <w:pStyle w:val="Titre3"/>
+      </w:pPr>
+    </w:p>
+    <w:p>
+      <w:pPr>
+        <w:pStyle w:val="Titre3"/>
+      </w:pPr>
+    </w:p>
+    <w:p>
+      <w:pPr>
+        <w:pStyle w:val="Titre3"/>
+      </w:pPr>
+      <w:r>
+        <w:br/>
+      </w:r>
+    </w:p>
+    <w:p/>
+    <w:p>
+      <w:pPr>
+        <w:pStyle w:val="Titre3"/>
+      </w:pPr>
+      <w:r>
+        <w:lastRenderedPageBreak/>
+        <w:t xml:space="preserve">Mécanisme n°3 : l’élément TERRE  </w:t>
+      </w:r>
+    </w:p>
+    <w:p/>
+    <w:p>
+      <w:r>
+        <w:t xml:space="preserve">Le mécanisme repose sur un </w:t>
+      </w:r>
+      <w:r>
+        <w:rPr>
+          <w:b/>
+        </w:rPr>
+        <w:t>capteur à effet Hall</w:t>
+      </w:r>
+      <w:r>
+        <w:t xml:space="preserve">. </w:t>
+      </w:r>
+    </w:p>
+    <w:p>
+      <w:r>
+        <w:t>Selon la mesure, (i) un moteur et une LED sont activés ou désactivés via un relais pendant un laps de temps (ii) une sortie est paramétrée en destination du mécanisme des quatre éléments.</w:t>
+      </w:r>
+    </w:p>
+    <w:p>
+      <w:pPr>
+        <w:pStyle w:val="Titre4"/>
+      </w:pPr>
+      <w:bookmarkStart w:id="6" w:name="_Toc25056304"/>
+      <w:r>
+        <w:t>Sous-système S3 </w:t>
+      </w:r>
+      <w:r>
+        <w:t>: Gestion de l’élément TERRE</w:t>
+      </w:r>
+      <w:bookmarkEnd w:id="6"/>
+      <w:r>
+        <w:br/>
+      </w:r>
+    </w:p>
+    <w:p>
+      <w:pPr>
+        <w:pStyle w:val="Titre5"/>
+      </w:pPr>
+      <w:r>
+        <w:t>Entrées :</w:t>
+      </w:r>
+      <w:r>
+        <w:br/>
+      </w:r>
+    </w:p>
+    <w:p>
+      <w:pPr>
+        <w:pStyle w:val="Paragraphedeliste"/>
+        <w:numPr>
+          <w:ilvl w:val="0"/>
+          <w:numId w:val="2"/>
+        </w:numPr>
+      </w:pPr>
+      <w:r>
+        <w:t>E1 </w:t>
+      </w:r>
+    </w:p>
+    <w:p>
+      <w:pPr>
+        <w:pStyle w:val="Paragraphedeliste"/>
+        <w:numPr>
+          <w:ilvl w:val="1"/>
+          <w:numId w:val="2"/>
+        </w:numPr>
+        <w:rPr>
+          <w:color w:val="70AD47" w:themeColor="accent6"/>
+        </w:rPr>
+      </w:pPr>
+      <w:r>
+        <w:t xml:space="preserve">Type de capteur : </w:t>
+      </w:r>
+      <w:r>
+        <w:rPr>
+          <w:color w:val="70AD47" w:themeColor="accent6"/>
+        </w:rPr>
+        <w:t xml:space="preserve">capteur effet Hall </w:t>
+      </w:r>
+    </w:p>
+    <w:p>
+      <w:pPr>
+        <w:pStyle w:val="Paragraphedeliste"/>
+        <w:numPr>
+          <w:ilvl w:val="1"/>
+          <w:numId w:val="2"/>
+        </w:numPr>
+      </w:pPr>
+      <w:r>
+        <w:t xml:space="preserve">Référence : </w:t>
+      </w:r>
+      <w:r>
+        <w:rPr>
+          <w:color w:val="5B9BD5" w:themeColor="accent5"/>
+        </w:rPr>
+        <w:t xml:space="preserve">Capteur à effet Hall </w:t>
+      </w:r>
+      <w:r>
+        <w:rPr>
+          <w:color w:val="5B9BD5" w:themeColor="accent5"/>
+        </w:rPr>
+        <w:t xml:space="preserve">Capteur à effet </w:t>
+      </w:r>
+      <w:r>
+        <w:rPr>
+          <w:color w:val="5B9BD5" w:themeColor="accent5"/>
+        </w:rPr>
+        <w:t>Hall A</w:t>
+      </w:r>
+      <w:r>
+        <w:rPr>
+          <w:color w:val="5B9BD5" w:themeColor="accent5"/>
+        </w:rPr>
+        <w:t xml:space="preserve">3144 </w:t>
+      </w:r>
+    </w:p>
+    <w:p>
+      <w:pPr>
+        <w:pStyle w:val="Paragraphedeliste"/>
+        <w:ind w:left="1920"/>
+      </w:pPr>
+      <w:r>
+        <w:rPr>
+          <w:noProof/>
+        </w:rPr>
+        <w:drawing>
+          <wp:inline distT="0" distB="0" distL="0" distR="0" wp14:anchorId="0B4F54CA" wp14:editId="339165B0">
+            <wp:extent cx="1155492" cy="1095153"/>
+            <wp:effectExtent l="0" t="0" r="6985" b="0"/>
+            <wp:docPr id="9" name="Image 9"/>
             <wp:cNvGraphicFramePr>
               <a:graphicFrameLocks xmlns:a="http://schemas.openxmlformats.org/drawingml/2006/main" noChangeAspect="1"/>
             </wp:cNvGraphicFramePr>
@@ -2659,404 +3781,6 @@
                   <pic:spPr>
                     <a:xfrm>
                       <a:off x="0" y="0"/>
-                      <a:ext cx="1252510" cy="923017"/>
-                    </a:xfrm>
-                    <a:prstGeom prst="rect">
-                      <a:avLst/>
-                    </a:prstGeom>
-                  </pic:spPr>
-                </pic:pic>
-              </a:graphicData>
-            </a:graphic>
-          </wp:inline>
-        </w:drawing>
-      </w:r>
-      <w:r>
-        <w:rPr>
-          <w:color w:val="5B9BD5" w:themeColor="accent5"/>
-        </w:rPr>
-        <w:br/>
-      </w:r>
-      <w:r>
-        <w:rPr>
-          <w:color w:val="5B9BD5" w:themeColor="accent5"/>
-        </w:rPr>
-        <w:t>Relais 5Volt</w:t>
-      </w:r>
-    </w:p>
-    <w:p>
-      <w:pPr>
-        <w:pStyle w:val="Paragraphedeliste"/>
-        <w:rPr>
-          <w:color w:val="70AD47" w:themeColor="accent6"/>
-        </w:rPr>
-      </w:pPr>
-    </w:p>
-    <w:p>
-      <w:pPr>
-        <w:pStyle w:val="Paragraphedeliste"/>
-        <w:rPr>
-          <w:color w:val="5B9BD5" w:themeColor="accent5"/>
-        </w:rPr>
-      </w:pPr>
-      <w:r>
-        <w:rPr>
-          <w:noProof/>
-          <w:color w:val="5B9BD5" w:themeColor="accent5"/>
-        </w:rPr>
-        <w:drawing>
-          <wp:inline distT="0" distB="0" distL="0" distR="0" wp14:anchorId="55DE2FD2" wp14:editId="4AC15B9B">
-            <wp:extent cx="1641031" cy="1140031"/>
-            <wp:effectExtent l="0" t="0" r="0" b="3175"/>
-            <wp:docPr id="6" name="Image 6"/>
-            <wp:cNvGraphicFramePr>
-              <a:graphicFrameLocks xmlns:a="http://schemas.openxmlformats.org/drawingml/2006/main" noChangeAspect="1"/>
-            </wp:cNvGraphicFramePr>
-            <a:graphic xmlns:a="http://schemas.openxmlformats.org/drawingml/2006/main">
-              <a:graphicData uri="http://schemas.openxmlformats.org/drawingml/2006/picture">
-                <pic:pic xmlns:pic="http://schemas.openxmlformats.org/drawingml/2006/picture">
-                  <pic:nvPicPr>
-                    <pic:cNvPr id="1" name=""/>
-                    <pic:cNvPicPr/>
-                  </pic:nvPicPr>
-                  <pic:blipFill>
-                    <a:blip r:embed="rId17"/>
-                    <a:stretch>
-                      <a:fillRect/>
-                    </a:stretch>
-                  </pic:blipFill>
-                  <pic:spPr>
-                    <a:xfrm>
-                      <a:off x="0" y="0"/>
-                      <a:ext cx="1661590" cy="1154314"/>
-                    </a:xfrm>
-                    <a:prstGeom prst="rect">
-                      <a:avLst/>
-                    </a:prstGeom>
-                  </pic:spPr>
-                </pic:pic>
-              </a:graphicData>
-            </a:graphic>
-          </wp:inline>
-        </w:drawing>
-      </w:r>
-      <w:r>
-        <w:rPr>
-          <w:color w:val="5B9BD5" w:themeColor="accent5"/>
-        </w:rPr>
-        <w:br/>
-      </w:r>
-      <w:r>
-        <w:rPr>
-          <w:color w:val="5B9BD5" w:themeColor="accent5"/>
-        </w:rPr>
-        <w:t>Gâche électrique (Solénoïde 12volt)</w:t>
-      </w:r>
-    </w:p>
-    <w:p>
-      <w:pPr>
-        <w:pStyle w:val="Paragraphedeliste"/>
-        <w:numPr>
-          <w:ilvl w:val="1"/>
-          <w:numId w:val="2"/>
-        </w:numPr>
-      </w:pPr>
-      <w:r>
-        <w:t xml:space="preserve">Condition : </w:t>
-      </w:r>
-      <w:r>
-        <w:rPr>
-          <w:color w:val="5B9BD5" w:themeColor="accent5"/>
-        </w:rPr>
-        <w:t>Si E1 est à 0 alors activer la sortie, sinon, désactiver la sortie</w:t>
-      </w:r>
-    </w:p>
-    <w:p>
-      <w:pPr>
-        <w:pStyle w:val="Paragraphedeliste"/>
-        <w:numPr>
-          <w:ilvl w:val="1"/>
-          <w:numId w:val="2"/>
-        </w:numPr>
-        <w:rPr>
-          <w:color w:val="70AD47" w:themeColor="accent6"/>
-        </w:rPr>
-      </w:pPr>
-      <w:r>
-        <w:t>Voltage</w:t>
-      </w:r>
-      <w:r>
-        <w:t> :</w:t>
-      </w:r>
-      <w:r>
-        <w:t xml:space="preserve"> </w:t>
-      </w:r>
-      <w:r>
-        <w:rPr>
-          <w:color w:val="70AD47" w:themeColor="accent6"/>
-        </w:rPr>
-        <w:t>0-5V</w:t>
-      </w:r>
-    </w:p>
-    <w:p>
-      <w:pPr>
-        <w:pStyle w:val="Titre2"/>
-        <w:rPr>
-          <w:color w:val="000000" w:themeColor="text1"/>
-        </w:rPr>
-      </w:pPr>
-      <w:r>
-        <w:rPr>
-          <w:rStyle w:val="Titre5Car"/>
-        </w:rPr>
-        <w:t>Remarques :</w:t>
-      </w:r>
-      <w:r>
-        <w:br/>
-      </w:r>
-      <w:r>
-        <w:br/>
-      </w:r>
-      <w:r>
-        <w:rPr>
-          <w:color w:val="000000" w:themeColor="text1"/>
-          <w:u w:val="single"/>
-        </w:rPr>
-        <w:t>Description du Sous-système</w:t>
-      </w:r>
-      <w:r>
-        <w:rPr>
-          <w:color w:val="000000" w:themeColor="text1"/>
-        </w:rPr>
-        <w:t> :  Sur un socle trône une statuette de lion. Cette statuette peut basculer sur le côté cette dernière étant fixé à une charnière.</w:t>
-      </w:r>
-      <w:r>
-        <w:rPr>
-          <w:color w:val="000000" w:themeColor="text1"/>
-        </w:rPr>
-        <w:br/>
-        <w:t>Dans le socle est scellé un capteur à effet de hall et un aimant est fixé sous la statuette</w:t>
-      </w:r>
-      <w:r>
-        <w:rPr>
-          <w:color w:val="000000" w:themeColor="text1"/>
-        </w:rPr>
-        <w:br/>
-        <w:t>Ici la condition est inversée par rapport aux échecs. En effet, la statuette de lion est constamment sur le capteur à effet de hall. Lorsque les joueurs basculent la statuette, l’aimant fixé sur cette dernière n’active plus le capteur. C’est donc lorsque le capteur n’est plus activé que la condition est remplie.</w:t>
-      </w:r>
-      <w:r>
-        <w:rPr>
-          <w:color w:val="000000" w:themeColor="text1"/>
-        </w:rPr>
-        <w:br/>
-      </w:r>
-    </w:p>
-    <w:p>
-      <w:pPr>
-        <w:rPr>
-          <w:rFonts w:asciiTheme="majorHAnsi" w:hAnsiTheme="majorHAnsi" w:cstheme="majorHAnsi"/>
-          <w:color w:val="000000" w:themeColor="text1"/>
-          <w:sz w:val="26"/>
-          <w:szCs w:val="26"/>
-        </w:rPr>
-      </w:pPr>
-      <w:r>
-        <w:rPr>
-          <w:rFonts w:asciiTheme="majorHAnsi" w:hAnsiTheme="majorHAnsi" w:cstheme="majorHAnsi"/>
-          <w:color w:val="000000" w:themeColor="text1"/>
-          <w:sz w:val="26"/>
-          <w:szCs w:val="26"/>
-        </w:rPr>
-        <w:t>Résultat : le relais s’active afin que la gâche électrique (Solénoïde 12V) s’enclenche ouvrant ainsi un tiroir contenant un indice.</w:t>
-      </w:r>
-      <w:r>
-        <w:rPr>
-          <w:rFonts w:asciiTheme="majorHAnsi" w:hAnsiTheme="majorHAnsi" w:cstheme="majorHAnsi"/>
-          <w:color w:val="000000" w:themeColor="text1"/>
-          <w:sz w:val="26"/>
-          <w:szCs w:val="26"/>
-        </w:rPr>
-        <w:br/>
-      </w:r>
-      <w:r>
-        <w:rPr>
-          <w:rFonts w:asciiTheme="majorHAnsi" w:hAnsiTheme="majorHAnsi" w:cstheme="majorHAnsi"/>
-          <w:color w:val="000000" w:themeColor="text1"/>
-          <w:sz w:val="26"/>
-          <w:szCs w:val="26"/>
-        </w:rPr>
-        <w:lastRenderedPageBreak/>
-        <w:t>Aussi, une LED de contrôle s’allume sur le tableau.</w:t>
-      </w:r>
-      <w:r>
-        <w:rPr>
-          <w:rFonts w:asciiTheme="majorHAnsi" w:hAnsiTheme="majorHAnsi" w:cstheme="majorHAnsi"/>
-          <w:color w:val="000000" w:themeColor="text1"/>
-          <w:sz w:val="26"/>
-          <w:szCs w:val="26"/>
-        </w:rPr>
-        <w:br/>
-      </w:r>
-    </w:p>
-    <w:p>
-      <w:pPr>
-        <w:pStyle w:val="Titre3"/>
-      </w:pPr>
-      <w:r>
-        <w:t xml:space="preserve">Mécanisme 3 : l’élément TERRE  </w:t>
-      </w:r>
-      <w:r>
-        <w:br/>
-      </w:r>
-    </w:p>
-    <w:p>
-      <w:r>
-        <w:t xml:space="preserve">Le mécanisme repose sur un </w:t>
-      </w:r>
-      <w:r>
-        <w:rPr>
-          <w:b/>
-        </w:rPr>
-        <w:t>capteur à effet Hall</w:t>
-      </w:r>
-      <w:r>
-        <w:t xml:space="preserve">. </w:t>
-      </w:r>
-    </w:p>
-    <w:p>
-      <w:r>
-        <w:t>Selon la mesure, (i) un moteur et une LED sont activés ou désactivés via un relais pendant un laps de temps (ii) une sortie est paramétrée en destination du mécanisme des quatre éléments.</w:t>
-      </w:r>
-    </w:p>
-    <w:p>
-      <w:pPr>
-        <w:pStyle w:val="Titre4"/>
-      </w:pPr>
-      <w:bookmarkStart w:id="6" w:name="_Toc25056304"/>
-      <w:r>
-        <w:t>Sous-système S3 </w:t>
-      </w:r>
-      <w:r>
-        <w:t>: Gestion de l’élément TERRE</w:t>
-      </w:r>
-      <w:bookmarkEnd w:id="6"/>
-      <w:r>
-        <w:br/>
-      </w:r>
-    </w:p>
-    <w:p>
-      <w:pPr>
-        <w:pStyle w:val="Titre5"/>
-      </w:pPr>
-      <w:r>
-        <w:t>Entrées :</w:t>
-      </w:r>
-      <w:r>
-        <w:br/>
-      </w:r>
-    </w:p>
-    <w:p>
-      <w:pPr>
-        <w:pStyle w:val="Paragraphedeliste"/>
-        <w:numPr>
-          <w:ilvl w:val="0"/>
-          <w:numId w:val="2"/>
-        </w:numPr>
-      </w:pPr>
-      <w:r>
-        <w:t>E1 </w:t>
-      </w:r>
-    </w:p>
-    <w:p>
-      <w:pPr>
-        <w:pStyle w:val="Paragraphedeliste"/>
-        <w:numPr>
-          <w:ilvl w:val="1"/>
-          <w:numId w:val="2"/>
-        </w:numPr>
-        <w:rPr>
-          <w:color w:val="70AD47" w:themeColor="accent6"/>
-        </w:rPr>
-      </w:pPr>
-      <w:r>
-        <w:t xml:space="preserve">Type de capteur : </w:t>
-      </w:r>
-      <w:r>
-        <w:rPr>
-          <w:color w:val="70AD47" w:themeColor="accent6"/>
-        </w:rPr>
-        <w:t xml:space="preserve">capteur effet Hall </w:t>
-      </w:r>
-    </w:p>
-    <w:p>
-      <w:pPr>
-        <w:pStyle w:val="Paragraphedeliste"/>
-        <w:numPr>
-          <w:ilvl w:val="1"/>
-          <w:numId w:val="2"/>
-        </w:numPr>
-      </w:pPr>
-      <w:r>
-        <w:t xml:space="preserve">Référence : </w:t>
-      </w:r>
-      <w:r>
-        <w:rPr>
-          <w:color w:val="5B9BD5" w:themeColor="accent5"/>
-        </w:rPr>
-        <w:t xml:space="preserve">Capteur à effet Hall </w:t>
-      </w:r>
-      <w:r>
-        <w:rPr>
-          <w:color w:val="5B9BD5" w:themeColor="accent5"/>
-        </w:rPr>
-        <w:t xml:space="preserve">Capteur à effet </w:t>
-      </w:r>
-      <w:r>
-        <w:rPr>
-          <w:color w:val="5B9BD5" w:themeColor="accent5"/>
-        </w:rPr>
-        <w:t>Hall A</w:t>
-      </w:r>
-      <w:r>
-        <w:rPr>
-          <w:color w:val="5B9BD5" w:themeColor="accent5"/>
-        </w:rPr>
-        <w:t xml:space="preserve">3144 </w:t>
-      </w:r>
-    </w:p>
-    <w:p>
-      <w:pPr>
-        <w:pStyle w:val="Paragraphedeliste"/>
-        <w:ind w:left="1920"/>
-      </w:pPr>
-      <w:r>
-        <w:rPr>
-          <w:noProof/>
-        </w:rPr>
-        <w:drawing>
-          <wp:inline distT="0" distB="0" distL="0" distR="0" wp14:anchorId="0B4F54CA" wp14:editId="339165B0">
-            <wp:extent cx="1155492" cy="1095153"/>
-            <wp:effectExtent l="0" t="0" r="6985" b="0"/>
-            <wp:docPr id="9" name="Image 9"/>
-            <wp:cNvGraphicFramePr>
-              <a:graphicFrameLocks xmlns:a="http://schemas.openxmlformats.org/drawingml/2006/main" noChangeAspect="1"/>
-            </wp:cNvGraphicFramePr>
-            <a:graphic xmlns:a="http://schemas.openxmlformats.org/drawingml/2006/main">
-              <a:graphicData uri="http://schemas.openxmlformats.org/drawingml/2006/picture">
-                <pic:pic xmlns:pic="http://schemas.openxmlformats.org/drawingml/2006/picture">
-                  <pic:nvPicPr>
-                    <pic:cNvPr id="1" name=""/>
-                    <pic:cNvPicPr/>
-                  </pic:nvPicPr>
-                  <pic:blipFill>
-                    <a:blip r:embed="rId14"/>
-                    <a:stretch>
-                      <a:fillRect/>
-                    </a:stretch>
-                  </pic:blipFill>
-                  <pic:spPr>
-                    <a:xfrm>
-                      <a:off x="0" y="0"/>
                       <a:ext cx="1180558" cy="1118910"/>
                     </a:xfrm>
                     <a:prstGeom prst="rect">
@@ -3329,7 +4053,6 @@
         <w:rPr>
           <w:noProof/>
         </w:rPr>
-        <w:lastRenderedPageBreak/>
         <w:drawing>
           <wp:inline distT="0" distB="0" distL="0" distR="0" wp14:anchorId="7A7C235B" wp14:editId="07655445">
             <wp:extent cx="1114425" cy="821257"/>
@@ -3346,7 +4069,7 @@
                     <pic:cNvPicPr/>
                   </pic:nvPicPr>
                   <pic:blipFill>
-                    <a:blip r:embed="rId15"/>
+                    <a:blip r:embed="rId16"/>
                     <a:stretch>
                       <a:fillRect/>
                     </a:stretch>
@@ -3385,10 +4108,11 @@
         <w:rPr>
           <w:noProof/>
         </w:rPr>
+        <w:lastRenderedPageBreak/>
         <w:drawing>
-          <wp:inline distT="0" distB="0" distL="0" distR="0" wp14:anchorId="555E986F" wp14:editId="290AAB19">
-            <wp:extent cx="1743075" cy="1795736"/>
-            <wp:effectExtent l="0" t="0" r="0" b="0"/>
+          <wp:inline distT="0" distB="0" distL="0" distR="0" wp14:anchorId="555E986F" wp14:editId="70637457">
+            <wp:extent cx="1308538" cy="1348071"/>
+            <wp:effectExtent l="0" t="0" r="6350" b="5080"/>
             <wp:docPr id="10" name="Image 10"/>
             <wp:cNvGraphicFramePr>
               <a:graphicFrameLocks xmlns:a="http://schemas.openxmlformats.org/drawingml/2006/main" noChangeAspect="1"/>
@@ -3401,7 +4125,7 @@
                     <pic:cNvPicPr/>
                   </pic:nvPicPr>
                   <pic:blipFill>
-                    <a:blip r:embed="rId18"/>
+                    <a:blip r:embed="rId20"/>
                     <a:stretch>
                       <a:fillRect/>
                     </a:stretch>
@@ -3409,7 +4133,7 @@
                   <pic:spPr>
                     <a:xfrm>
                       <a:off x="0" y="0"/>
-                      <a:ext cx="1779979" cy="1833755"/>
+                      <a:ext cx="1338393" cy="1378828"/>
                     </a:xfrm>
                     <a:prstGeom prst="rect">
                       <a:avLst/>
@@ -3661,6 +4385,8 @@
           <w:sz w:val="22"/>
         </w:rPr>
       </w:pPr>
+      <w:bookmarkStart w:id="7" w:name="_GoBack"/>
+      <w:bookmarkEnd w:id="7"/>
       <w:r>
         <w:rPr>
           <w:rStyle w:val="Titre3Car"/>
@@ -3694,12 +4420,10 @@
       <w:r>
         <w:t xml:space="preserve"> Sous certaines conditions, cette tension croît par paliers, effet caractéristique de la physique quantique, c’est l’effet Hall quantique entier ou quantique fractionnaire.</w:t>
       </w:r>
-      <w:bookmarkStart w:id="7" w:name="_GoBack"/>
-      <w:bookmarkEnd w:id="7"/>
     </w:p>
     <w:sectPr>
-      <w:headerReference w:type="default" r:id="rId19"/>
-      <w:footerReference w:type="default" r:id="rId20"/>
+      <w:headerReference w:type="default" r:id="rId21"/>
+      <w:footerReference w:type="default" r:id="rId22"/>
       <w:pgSz w:w="11906" w:h="16838"/>
       <w:pgMar w:top="1417" w:right="1417" w:bottom="1417" w:left="1417" w:header="708" w:footer="708" w:gutter="0"/>
       <w:cols w:space="708"/>
@@ -4623,6 +5347,7 @@
   <w:style w:type="character" w:default="1" w:styleId="Policepardfaut">
     <w:name w:val="Default Paragraph Font"/>
     <w:uiPriority w:val="1"/>
+    <w:semiHidden/>
     <w:unhideWhenUsed/>
   </w:style>
   <w:style w:type="table" w:default="1" w:styleId="TableauNormal">
@@ -5086,6 +5811,21 @@
 </file>
 
 <file path=customXml/item1.xml><?xml version="1.0" encoding="utf-8"?>
+<p:properties xmlns:p="http://schemas.microsoft.com/office/2006/metadata/properties" xmlns:xsi="http://www.w3.org/2001/XMLSchema-instance" xmlns:pc="http://schemas.microsoft.com/office/infopath/2007/PartnerControls">
+  <documentManagement/>
+</p:properties>
+</file>
+
+<file path=customXml/item2.xml><?xml version="1.0" encoding="utf-8"?>
+<?mso-contentType ?>
+<FormTemplates xmlns="http://schemas.microsoft.com/sharepoint/v3/contenttype/forms">
+  <Display>DocumentLibraryForm</Display>
+  <Edit>DocumentLibraryForm</Edit>
+  <New>DocumentLibraryForm</New>
+</FormTemplates>
+</file>
+
+<file path=customXml/item3.xml><?xml version="1.0" encoding="utf-8"?>
 <ct:contentTypeSchema xmlns:ct="http://schemas.microsoft.com/office/2006/metadata/contentType" xmlns:ma="http://schemas.microsoft.com/office/2006/metadata/properties/metaAttributes" ct:_="" ma:_="" ma:contentTypeName="Document" ma:contentTypeID="0x01010049B64C029DFC7146B92EC8B13441A387" ma:contentTypeVersion="9" ma:contentTypeDescription="Crée un document." ma:contentTypeScope="" ma:versionID="9a6200af79c583c21c7cf8e9da1386b8">
   <xsd:schema xmlns:xsd="http://www.w3.org/2001/XMLSchema" xmlns:xs="http://www.w3.org/2001/XMLSchema" xmlns:p="http://schemas.microsoft.com/office/2006/metadata/properties" xmlns:ns3="bb49ec10-4b83-46f3-966c-a960cdd8b7eb" xmlns:ns4="d8cf3dac-1a13-45cb-8a21-e6db2b4bdd1c" targetNamespace="http://schemas.microsoft.com/office/2006/metadata/properties" ma:root="true" ma:fieldsID="12009b30b84ae11859ce85a504f88ddd" ns3:_="" ns4:_="">
     <xsd:import namespace="bb49ec10-4b83-46f3-966c-a960cdd8b7eb"/>
@@ -5282,22 +6022,24 @@
 </ct:contentTypeSchema>
 </file>
 
-<file path=customXml/item2.xml><?xml version="1.0" encoding="utf-8"?>
-<?mso-contentType ?>
-<FormTemplates xmlns="http://schemas.microsoft.com/sharepoint/v3/contenttype/forms">
-  <Display>DocumentLibraryForm</Display>
-  <Edit>DocumentLibraryForm</Edit>
-  <New>DocumentLibraryForm</New>
-</FormTemplates>
+<file path=customXml/itemProps1.xml><?xml version="1.0" encoding="utf-8"?>
+<ds:datastoreItem xmlns:ds="http://schemas.openxmlformats.org/officeDocument/2006/customXml" ds:itemID="{6B7E7BC6-EEB8-420A-9275-25D729B5A867}">
+  <ds:schemaRefs>
+    <ds:schemaRef ds:uri="http://schemas.microsoft.com/office/2006/metadata/properties"/>
+    <ds:schemaRef ds:uri="http://schemas.microsoft.com/office/infopath/2007/PartnerControls"/>
+  </ds:schemaRefs>
+</ds:datastoreItem>
 </file>
 
-<file path=customXml/item3.xml><?xml version="1.0" encoding="utf-8"?>
-<p:properties xmlns:p="http://schemas.microsoft.com/office/2006/metadata/properties" xmlns:xsi="http://www.w3.org/2001/XMLSchema-instance" xmlns:pc="http://schemas.microsoft.com/office/infopath/2007/PartnerControls">
-  <documentManagement/>
-</p:properties>
+<file path=customXml/itemProps2.xml><?xml version="1.0" encoding="utf-8"?>
+<ds:datastoreItem xmlns:ds="http://schemas.openxmlformats.org/officeDocument/2006/customXml" ds:itemID="{7A7816F2-70F2-44B3-9C49-38E5191D73E9}">
+  <ds:schemaRefs>
+    <ds:schemaRef ds:uri="http://schemas.microsoft.com/sharepoint/v3/contenttype/forms"/>
+  </ds:schemaRefs>
+</ds:datastoreItem>
 </file>
 
-<file path=customXml/itemProps1.xml><?xml version="1.0" encoding="utf-8"?>
+<file path=customXml/itemProps3.xml><?xml version="1.0" encoding="utf-8"?>
 <ds:datastoreItem xmlns:ds="http://schemas.openxmlformats.org/officeDocument/2006/customXml" ds:itemID="{B64EFB52-3587-4FE2-81CD-2A098514AF47}">
   <ds:schemaRefs>
     <ds:schemaRef ds:uri="http://schemas.microsoft.com/office/2006/metadata/contentType"/>
@@ -5314,21 +6056,4 @@
     <ds:schemaRef ds:uri="http://schemas.microsoft.com/internal/obd"/>
   </ds:schemaRefs>
 </ds:datastoreItem>
-</file>
-
-<file path=customXml/itemProps2.xml><?xml version="1.0" encoding="utf-8"?>
-<ds:datastoreItem xmlns:ds="http://schemas.openxmlformats.org/officeDocument/2006/customXml" ds:itemID="{7A7816F2-70F2-44B3-9C49-38E5191D73E9}">
-  <ds:schemaRefs>
-    <ds:schemaRef ds:uri="http://schemas.microsoft.com/sharepoint/v3/contenttype/forms"/>
-  </ds:schemaRefs>
-</ds:datastoreItem>
-</file>
-
-<file path=customXml/itemProps3.xml><?xml version="1.0" encoding="utf-8"?>
-<ds:datastoreItem xmlns:ds="http://schemas.openxmlformats.org/officeDocument/2006/customXml" ds:itemID="{6B7E7BC6-EEB8-420A-9275-25D729B5A867}">
-  <ds:schemaRefs>
-    <ds:schemaRef ds:uri="http://schemas.microsoft.com/office/2006/metadata/properties"/>
-    <ds:schemaRef ds:uri="http://schemas.microsoft.com/office/infopath/2007/PartnerControls"/>
-  </ds:schemaRefs>
-</ds:datastoreItem>
 </file>
</xml_diff>

<commit_message>
Mise à jour du journal d'activité
</commit_message>
<xml_diff>
--- a/Etudiants/Joshua/Joshua_SFL5_Recap.docx
+++ b/Etudiants/Joshua/Joshua_SFL5_Recap.docx
@@ -18,7 +18,112 @@
         <mc:AlternateContent>
           <mc:Choice Requires="wps">
             <w:drawing>
-              <wp:anchor distT="0" distB="0" distL="114300" distR="114300" simplePos="0" relativeHeight="251680768" behindDoc="0" locked="0" layoutInCell="1" allowOverlap="1" wp14:anchorId="09AF04FE" wp14:editId="28B1A4A5">
+              <wp:anchor distT="0" distB="0" distL="114300" distR="114300" simplePos="0" relativeHeight="251667456" behindDoc="0" locked="0" layoutInCell="1" allowOverlap="1" wp14:anchorId="206E6993" wp14:editId="0AB850D3">
+                <wp:simplePos x="0" y="0"/>
+                <wp:positionH relativeFrom="column">
+                  <wp:posOffset>5116101</wp:posOffset>
+                </wp:positionH>
+                <wp:positionV relativeFrom="paragraph">
+                  <wp:posOffset>89107</wp:posOffset>
+                </wp:positionV>
+                <wp:extent cx="1044575" cy="363220"/>
+                <wp:effectExtent l="19050" t="19050" r="41275" b="36830"/>
+                <wp:wrapNone/>
+                <wp:docPr id="18" name="Rectangle : coins arrondis 18"/>
+                <wp:cNvGraphicFramePr/>
+                <a:graphic xmlns:a="http://schemas.openxmlformats.org/drawingml/2006/main">
+                  <a:graphicData uri="http://schemas.microsoft.com/office/word/2010/wordprocessingShape">
+                    <wps:wsp>
+                      <wps:cNvSpPr/>
+                      <wps:spPr>
+                        <a:xfrm>
+                          <a:off x="0" y="0"/>
+                          <a:ext cx="1044575" cy="363220"/>
+                        </a:xfrm>
+                        <a:prstGeom prst="roundRect">
+                          <a:avLst/>
+                        </a:prstGeom>
+                        <a:solidFill>
+                          <a:srgbClr val="FF0000"/>
+                        </a:solidFill>
+                        <a:ln w="50800">
+                          <a:solidFill>
+                            <a:srgbClr val="FF0000"/>
+                          </a:solidFill>
+                        </a:ln>
+                      </wps:spPr>
+                      <wps:style>
+                        <a:lnRef idx="2">
+                          <a:schemeClr val="accent1">
+                            <a:shade val="50000"/>
+                          </a:schemeClr>
+                        </a:lnRef>
+                        <a:fillRef idx="1">
+                          <a:schemeClr val="accent1"/>
+                        </a:fillRef>
+                        <a:effectRef idx="0">
+                          <a:schemeClr val="accent1"/>
+                        </a:effectRef>
+                        <a:fontRef idx="minor">
+                          <a:schemeClr val="lt1"/>
+                        </a:fontRef>
+                      </wps:style>
+                      <wps:txbx>
+                        <w:txbxContent>
+                          <w:p>
+                            <w:pPr>
+                              <w:jc w:val="center"/>
+                            </w:pPr>
+                            <w:r>
+                              <w:t>Ma tâche</w:t>
+                            </w:r>
+                          </w:p>
+                        </w:txbxContent>
+                      </wps:txbx>
+                      <wps:bodyPr rot="0" spcFirstLastPara="0" vertOverflow="overflow" horzOverflow="overflow" vert="horz" wrap="square" lIns="91440" tIns="45720" rIns="91440" bIns="45720" numCol="1" spcCol="0" rtlCol="0" fromWordArt="0" anchor="ctr" anchorCtr="0" forceAA="0" compatLnSpc="1">
+                        <a:prstTxWarp prst="textNoShape">
+                          <a:avLst/>
+                        </a:prstTxWarp>
+                        <a:noAutofit/>
+                      </wps:bodyPr>
+                    </wps:wsp>
+                  </a:graphicData>
+                </a:graphic>
+                <wp14:sizeRelV relativeFrom="margin">
+                  <wp14:pctHeight>0</wp14:pctHeight>
+                </wp14:sizeRelV>
+              </wp:anchor>
+            </w:drawing>
+          </mc:Choice>
+          <mc:Fallback>
+            <w:pict>
+              <v:roundrect w14:anchorId="206E6993" id="Rectangle : coins arrondis 18" o:spid="_x0000_s1026" style="position:absolute;margin-left:402.85pt;margin-top:7pt;width:82.25pt;height:28.6pt;z-index:251667456;visibility:visible;mso-wrap-style:square;mso-height-percent:0;mso-wrap-distance-left:9pt;mso-wrap-distance-top:0;mso-wrap-distance-right:9pt;mso-wrap-distance-bottom:0;mso-position-horizontal:absolute;mso-position-horizontal-relative:text;mso-position-vertical:absolute;mso-position-vertical-relative:text;mso-height-percent:0;mso-height-relative:margin;v-text-anchor:middle" arcsize="10923f" o:gfxdata="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" fillcolor="red" strokecolor="red" strokeweight="4pt">
+                <v:stroke joinstyle="miter"/>
+                <v:textbox>
+                  <w:txbxContent>
+                    <w:p>
+                      <w:pPr>
+                        <w:jc w:val="center"/>
+                      </w:pPr>
+                      <w:r>
+                        <w:t>Ma tâche</w:t>
+                      </w:r>
+                    </w:p>
+                  </w:txbxContent>
+                </v:textbox>
+              </v:roundrect>
+            </w:pict>
+          </mc:Fallback>
+        </mc:AlternateContent>
+      </w:r>
+      <w:r>
+        <w:rPr>
+          <w:noProof/>
+        </w:rPr>
+        <mc:AlternateContent>
+          <mc:Choice Requires="wps">
+            <w:drawing>
+              <wp:anchor distT="0" distB="0" distL="114300" distR="114300" simplePos="0" relativeHeight="251680768" behindDoc="0" locked="0" layoutInCell="1" allowOverlap="1" wp14:anchorId="09AF04FE" wp14:editId="4813EB1E">
                 <wp:simplePos x="0" y="0"/>
                 <wp:positionH relativeFrom="margin">
                   <wp:posOffset>4523316</wp:posOffset>
@@ -78,214 +183,10 @@
           </mc:Choice>
           <mc:Fallback>
             <w:pict>
-              <v:line w14:anchorId="147641C5" id="Connecteur droit 23" o:spid="_x0000_s1026" style="position:absolute;flip:y;z-index:251680768;visibility:visible;mso-wrap-style:square;mso-width-percent:0;mso-height-percent:0;mso-wrap-distance-left:9pt;mso-wrap-distance-top:0;mso-wrap-distance-right:9pt;mso-wrap-distance-bottom:0;mso-position-horizontal:absolute;mso-position-horizontal-relative:margin;mso-position-vertical:absolute;mso-position-vertical-relative:text;mso-width-percent:0;mso-height-percent:0;mso-width-relative:margin;mso-height-relative:margin" from="356.15pt,32.95pt" to="440.3pt,318.15pt" o:gfxdata="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" strokecolor="red" strokeweight="4pt">
+              <v:line w14:anchorId="75FDF943" id="Connecteur droit 23" o:spid="_x0000_s1026" style="position:absolute;flip:y;z-index:251680768;visibility:visible;mso-wrap-style:square;mso-width-percent:0;mso-height-percent:0;mso-wrap-distance-left:9pt;mso-wrap-distance-top:0;mso-wrap-distance-right:9pt;mso-wrap-distance-bottom:0;mso-position-horizontal:absolute;mso-position-horizontal-relative:margin;mso-position-vertical:absolute;mso-position-vertical-relative:text;mso-width-percent:0;mso-height-percent:0;mso-width-relative:margin;mso-height-relative:margin" from="356.15pt,32.95pt" to="440.3pt,318.15pt" o:gfxdata="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" strokecolor="red" strokeweight="4pt">
                 <v:stroke joinstyle="miter"/>
                 <w10:wrap anchorx="margin"/>
               </v:line>
-            </w:pict>
-          </mc:Fallback>
-        </mc:AlternateContent>
-      </w:r>
-      <w:r>
-        <w:rPr>
-          <w:noProof/>
-        </w:rPr>
-        <mc:AlternateContent>
-          <mc:Choice Requires="wps">
-            <w:drawing>
-              <wp:anchor distT="0" distB="0" distL="114300" distR="114300" simplePos="0" relativeHeight="251667456" behindDoc="0" locked="0" layoutInCell="1" allowOverlap="1" wp14:anchorId="206E6993" wp14:editId="1BF10593">
-                <wp:simplePos x="0" y="0"/>
-                <wp:positionH relativeFrom="column">
-                  <wp:posOffset>5297418</wp:posOffset>
-                </wp:positionH>
-                <wp:positionV relativeFrom="paragraph">
-                  <wp:posOffset>54362</wp:posOffset>
-                </wp:positionV>
-                <wp:extent cx="1044575" cy="363220"/>
-                <wp:effectExtent l="19050" t="19050" r="41275" b="36830"/>
-                <wp:wrapNone/>
-                <wp:docPr id="18" name="Rectangle : coins arrondis 18"/>
-                <wp:cNvGraphicFramePr/>
-                <a:graphic xmlns:a="http://schemas.openxmlformats.org/drawingml/2006/main">
-                  <a:graphicData uri="http://schemas.microsoft.com/office/word/2010/wordprocessingShape">
-                    <wps:wsp>
-                      <wps:cNvSpPr/>
-                      <wps:spPr>
-                        <a:xfrm>
-                          <a:off x="0" y="0"/>
-                          <a:ext cx="1044575" cy="363220"/>
-                        </a:xfrm>
-                        <a:prstGeom prst="roundRect">
-                          <a:avLst/>
-                        </a:prstGeom>
-                        <a:noFill/>
-                        <a:ln w="50800">
-                          <a:solidFill>
-                            <a:srgbClr val="FF0000"/>
-                          </a:solidFill>
-                        </a:ln>
-                      </wps:spPr>
-                      <wps:style>
-                        <a:lnRef idx="2">
-                          <a:schemeClr val="accent1">
-                            <a:shade val="50000"/>
-                          </a:schemeClr>
-                        </a:lnRef>
-                        <a:fillRef idx="1">
-                          <a:schemeClr val="accent1"/>
-                        </a:fillRef>
-                        <a:effectRef idx="0">
-                          <a:schemeClr val="accent1"/>
-                        </a:effectRef>
-                        <a:fontRef idx="minor">
-                          <a:schemeClr val="lt1"/>
-                        </a:fontRef>
-                      </wps:style>
-                      <wps:bodyPr rot="0" spcFirstLastPara="0" vertOverflow="overflow" horzOverflow="overflow" vert="horz" wrap="square" lIns="91440" tIns="45720" rIns="91440" bIns="45720" numCol="1" spcCol="0" rtlCol="0" fromWordArt="0" anchor="ctr" anchorCtr="0" forceAA="0" compatLnSpc="1">
-                        <a:prstTxWarp prst="textNoShape">
-                          <a:avLst/>
-                        </a:prstTxWarp>
-                        <a:noAutofit/>
-                      </wps:bodyPr>
-                    </wps:wsp>
-                  </a:graphicData>
-                </a:graphic>
-                <wp14:sizeRelV relativeFrom="margin">
-                  <wp14:pctHeight>0</wp14:pctHeight>
-                </wp14:sizeRelV>
-              </wp:anchor>
-            </w:drawing>
-          </mc:Choice>
-          <mc:Fallback>
-            <w:pict>
-              <v:roundrect w14:anchorId="47156A2C" id="Rectangle : coins arrondis 18" o:spid="_x0000_s1026" style="position:absolute;margin-left:417.1pt;margin-top:4.3pt;width:82.25pt;height:28.6pt;z-index:251667456;visibility:visible;mso-wrap-style:square;mso-height-percent:0;mso-wrap-distance-left:9pt;mso-wrap-distance-top:0;mso-wrap-distance-right:9pt;mso-wrap-distance-bottom:0;mso-position-horizontal:absolute;mso-position-horizontal-relative:text;mso-position-vertical:absolute;mso-position-vertical-relative:text;mso-height-percent:0;mso-height-relative:margin;v-text-anchor:middle" arcsize="10923f" o:gfxdata="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" filled="f" strokecolor="red" strokeweight="4pt">
-                <v:stroke joinstyle="miter"/>
-              </v:roundrect>
-            </w:pict>
-          </mc:Fallback>
-        </mc:AlternateContent>
-      </w:r>
-      <w:r>
-        <w:rPr>
-          <w:noProof/>
-        </w:rPr>
-        <mc:AlternateContent>
-          <mc:Choice Requires="wps">
-            <w:drawing>
-              <wp:anchor distT="45720" distB="45720" distL="114300" distR="114300" simplePos="0" relativeHeight="251669504" behindDoc="0" locked="0" layoutInCell="1" allowOverlap="1" wp14:anchorId="7907B03A" wp14:editId="77AE5698">
-                <wp:simplePos x="0" y="0"/>
-                <wp:positionH relativeFrom="column">
-                  <wp:posOffset>5329554</wp:posOffset>
-                </wp:positionH>
-                <wp:positionV relativeFrom="paragraph">
-                  <wp:posOffset>71755</wp:posOffset>
-                </wp:positionV>
-                <wp:extent cx="1000125" cy="333375"/>
-                <wp:effectExtent l="0" t="0" r="28575" b="28575"/>
-                <wp:wrapNone/>
-                <wp:docPr id="217" name="Zone de texte 2"/>
-                <wp:cNvGraphicFramePr>
-                  <a:graphicFrameLocks xmlns:a="http://schemas.openxmlformats.org/drawingml/2006/main"/>
-                </wp:cNvGraphicFramePr>
-                <a:graphic xmlns:a="http://schemas.openxmlformats.org/drawingml/2006/main">
-                  <a:graphicData uri="http://schemas.microsoft.com/office/word/2010/wordprocessingShape">
-                    <wps:wsp>
-                      <wps:cNvSpPr txBox="1">
-                        <a:spLocks noChangeArrowheads="1"/>
-                      </wps:cNvSpPr>
-                      <wps:spPr bwMode="auto">
-                        <a:xfrm>
-                          <a:off x="0" y="0"/>
-                          <a:ext cx="1000125" cy="333375"/>
-                        </a:xfrm>
-                        <a:prstGeom prst="rect">
-                          <a:avLst/>
-                        </a:prstGeom>
-                        <a:solidFill>
-                          <a:srgbClr val="FFFFFF"/>
-                        </a:solidFill>
-                        <a:ln w="9525">
-                          <a:solidFill>
-                            <a:srgbClr val="000000"/>
-                          </a:solidFill>
-                          <a:miter lim="800000"/>
-                          <a:headEnd/>
-                          <a:tailEnd/>
-                        </a:ln>
-                      </wps:spPr>
-                      <wps:txbx>
-                        <w:txbxContent>
-                          <w:p>
-                            <w:pPr>
-                              <w:rPr>
-                                <w14:textOutline w14:w="9525" w14:cap="rnd" w14:cmpd="sng" w14:algn="ctr">
-                                  <w14:noFill/>
-                                  <w14:prstDash w14:val="solid"/>
-                                  <w14:bevel/>
-                                </w14:textOutline>
-                              </w:rPr>
-                            </w:pPr>
-                            <w:r>
-                              <w:rPr>
-                                <w14:textOutline w14:w="9525" w14:cap="rnd" w14:cmpd="sng" w14:algn="ctr">
-                                  <w14:noFill/>
-                                  <w14:prstDash w14:val="solid"/>
-                                  <w14:bevel/>
-                                </w14:textOutline>
-                              </w:rPr>
-                              <w:t xml:space="preserve"> Étudiant n°3</w:t>
-                            </w:r>
-                          </w:p>
-                        </w:txbxContent>
-                      </wps:txbx>
-                      <wps:bodyPr rot="0" vert="horz" wrap="square" lIns="91440" tIns="45720" rIns="91440" bIns="45720" anchor="t" anchorCtr="0">
-                        <a:noAutofit/>
-                      </wps:bodyPr>
-                    </wps:wsp>
-                  </a:graphicData>
-                </a:graphic>
-                <wp14:sizeRelH relativeFrom="margin">
-                  <wp14:pctWidth>0</wp14:pctWidth>
-                </wp14:sizeRelH>
-                <wp14:sizeRelV relativeFrom="margin">
-                  <wp14:pctHeight>0</wp14:pctHeight>
-                </wp14:sizeRelV>
-              </wp:anchor>
-            </w:drawing>
-          </mc:Choice>
-          <mc:Fallback>
-            <w:pict>
-              <v:shapetype w14:anchorId="7907B03A" id="_x0000_t202" coordsize="21600,21600" o:spt="202" path="m,l,21600r21600,l21600,xe">
-                <v:stroke joinstyle="miter"/>
-                <v:path gradientshapeok="t" o:connecttype="rect"/>
-              </v:shapetype>
-              <v:shape id="Zone de texte 2" o:spid="_x0000_s1026" type="#_x0000_t202" style="position:absolute;margin-left:419.65pt;margin-top:5.65pt;width:78.75pt;height:26.25pt;z-index:251669504;visibility:visible;mso-wrap-style:square;mso-width-percent:0;mso-height-percent:0;mso-wrap-distance-left:9pt;mso-wrap-distance-top:3.6pt;mso-wrap-distance-right:9pt;mso-wrap-distance-bottom:3.6pt;mso-position-horizontal:absolute;mso-position-horizontal-relative:text;mso-position-vertical:absolute;mso-position-vertical-relative:text;mso-width-percent:0;mso-height-percent:0;mso-width-relative:margin;mso-height-relative:margin;v-text-anchor:top" o:gfxdata="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">
-                <v:textbox>
-                  <w:txbxContent>
-                    <w:p>
-                      <w:pPr>
-                        <w:rPr>
-                          <w14:textOutline w14:w="9525" w14:cap="rnd" w14:cmpd="sng" w14:algn="ctr">
-                            <w14:noFill/>
-                            <w14:prstDash w14:val="solid"/>
-                            <w14:bevel/>
-                          </w14:textOutline>
-                        </w:rPr>
-                      </w:pPr>
-                      <w:r>
-                        <w:rPr>
-                          <w14:textOutline w14:w="9525" w14:cap="rnd" w14:cmpd="sng" w14:algn="ctr">
-                            <w14:noFill/>
-                            <w14:prstDash w14:val="solid"/>
-                            <w14:bevel/>
-                          </w14:textOutline>
-                        </w:rPr>
-                        <w:t xml:space="preserve"> Étudiant n°3</w:t>
-                      </w:r>
-                    </w:p>
-                  </w:txbxContent>
-                </v:textbox>
-              </v:shape>
             </w:pict>
           </mc:Fallback>
         </mc:AlternateContent>
@@ -670,7 +571,10 @@
         </w:drawing>
       </w:r>
     </w:p>
-    <w:p/>
+    <w:p>
+      <w:bookmarkStart w:id="0" w:name="_GoBack"/>
+      <w:bookmarkEnd w:id="0"/>
+    </w:p>
     <w:p>
       <w:r>
         <w:rPr>
@@ -2052,11 +1956,11 @@
       <w:pPr>
         <w:pStyle w:val="Titre4"/>
       </w:pPr>
-      <w:bookmarkStart w:id="0" w:name="_Toc25056302"/>
+      <w:bookmarkStart w:id="1" w:name="_Toc25056302"/>
       <w:r>
         <w:t>Sous-système S1 : Gestion de l’échiquier</w:t>
       </w:r>
-      <w:bookmarkEnd w:id="0"/>
+      <w:bookmarkEnd w:id="1"/>
     </w:p>
     <w:p>
       <w:pPr>
@@ -2185,7 +2089,7 @@
         <w:pStyle w:val="Paragraphedeliste"/>
         <w:ind w:left="1920"/>
       </w:pPr>
-      <w:bookmarkStart w:id="1" w:name="_Hlk29993748"/>
+      <w:bookmarkStart w:id="2" w:name="_Hlk29993748"/>
       <w:r>
         <w:rPr>
           <w:color w:val="5B9BD5" w:themeColor="accent5"/>
@@ -2193,7 +2097,7 @@
         <w:t xml:space="preserve"> </w:t>
       </w:r>
     </w:p>
-    <w:bookmarkEnd w:id="1"/>
+    <w:bookmarkEnd w:id="2"/>
     <w:p>
       <w:pPr>
         <w:ind w:left="1560"/>
@@ -2215,7 +2119,7 @@
           <w:color w:val="FF0000"/>
         </w:rPr>
       </w:pPr>
-      <w:bookmarkStart w:id="2" w:name="_Hlk29993759"/>
+      <w:bookmarkStart w:id="3" w:name="_Hlk29993759"/>
       <w:r>
         <w:t xml:space="preserve">Signal : </w:t>
       </w:r>
@@ -2255,7 +2159,7 @@
         </w:rPr>
         <w:t>0-5V</w:t>
       </w:r>
-      <w:bookmarkEnd w:id="2"/>
+      <w:bookmarkEnd w:id="3"/>
     </w:p>
     <w:p>
       <w:pPr>
@@ -2459,7 +2363,7 @@
           <w:color w:val="FF0000"/>
         </w:rPr>
       </w:pPr>
-      <w:bookmarkStart w:id="3" w:name="_Hlk29994153"/>
+      <w:bookmarkStart w:id="4" w:name="_Hlk29994153"/>
       <w:r>
         <w:t xml:space="preserve">Rôle : </w:t>
       </w:r>
@@ -2488,7 +2392,7 @@
         <w:t>.</w:t>
       </w:r>
     </w:p>
-    <w:bookmarkEnd w:id="3"/>
+    <w:bookmarkEnd w:id="4"/>
     <w:p>
       <w:pPr>
         <w:pStyle w:val="Paragraphedeliste"/>
@@ -2549,7 +2453,7 @@
           <w:color w:val="5B9BD5" w:themeColor="accent5"/>
         </w:rPr>
       </w:pPr>
-      <w:bookmarkStart w:id="4" w:name="_Hlk29994162"/>
+      <w:bookmarkStart w:id="5" w:name="_Hlk29994162"/>
       <w:r>
         <w:t xml:space="preserve">Condition : </w:t>
       </w:r>
@@ -2590,7 +2494,7 @@
         <w:t xml:space="preserve"> </w:t>
       </w:r>
     </w:p>
-    <w:bookmarkEnd w:id="4"/>
+    <w:bookmarkEnd w:id="5"/>
     <w:p>
       <w:pPr>
         <w:pStyle w:val="Paragraphedeliste"/>
@@ -2826,11 +2730,11 @@
       <w:pPr>
         <w:pStyle w:val="Titre4"/>
       </w:pPr>
-      <w:bookmarkStart w:id="5" w:name="_Toc25056303"/>
+      <w:bookmarkStart w:id="6" w:name="_Toc25056303"/>
       <w:r>
         <w:t>Sous-système S2 : Gestion du lion basculant</w:t>
       </w:r>
-      <w:bookmarkEnd w:id="5"/>
+      <w:bookmarkEnd w:id="6"/>
     </w:p>
     <w:p>
       <w:pPr>
@@ -3656,14 +3560,14 @@
       <w:pPr>
         <w:pStyle w:val="Titre4"/>
       </w:pPr>
-      <w:bookmarkStart w:id="6" w:name="_Toc25056304"/>
+      <w:bookmarkStart w:id="7" w:name="_Toc25056304"/>
       <w:r>
         <w:t>Sous-système S3 </w:t>
       </w:r>
       <w:r>
         <w:t>: Gestion de l’élément TERRE</w:t>
       </w:r>
-      <w:bookmarkEnd w:id="6"/>
+      <w:bookmarkEnd w:id="7"/>
       <w:r>
         <w:br/>
       </w:r>
@@ -4385,8 +4289,6 @@
           <w:sz w:val="22"/>
         </w:rPr>
       </w:pPr>
-      <w:bookmarkStart w:id="7" w:name="_GoBack"/>
-      <w:bookmarkEnd w:id="7"/>
       <w:r>
         <w:rPr>
           <w:rStyle w:val="Titre3Car"/>
@@ -4426,6 +4328,12 @@
       <w:footerReference w:type="default" r:id="rId22"/>
       <w:pgSz w:w="11906" w:h="16838"/>
       <w:pgMar w:top="1417" w:right="1417" w:bottom="1417" w:left="1417" w:header="708" w:footer="708" w:gutter="0"/>
+      <w:pgBorders w:offsetFrom="page">
+        <w:top w:val="single" w:sz="4" w:space="24" w:color="auto"/>
+        <w:left w:val="single" w:sz="4" w:space="24" w:color="auto"/>
+        <w:bottom w:val="single" w:sz="4" w:space="24" w:color="auto"/>
+        <w:right w:val="single" w:sz="4" w:space="24" w:color="auto"/>
+      </w:pgBorders>
       <w:cols w:space="708"/>
       <w:docGrid w:linePitch="360"/>
     </w:sectPr>
@@ -5817,15 +5725,6 @@
 </file>
 
 <file path=customXml/item2.xml><?xml version="1.0" encoding="utf-8"?>
-<?mso-contentType ?>
-<FormTemplates xmlns="http://schemas.microsoft.com/sharepoint/v3/contenttype/forms">
-  <Display>DocumentLibraryForm</Display>
-  <Edit>DocumentLibraryForm</Edit>
-  <New>DocumentLibraryForm</New>
-</FormTemplates>
-</file>
-
-<file path=customXml/item3.xml><?xml version="1.0" encoding="utf-8"?>
 <ct:contentTypeSchema xmlns:ct="http://schemas.microsoft.com/office/2006/metadata/contentType" xmlns:ma="http://schemas.microsoft.com/office/2006/metadata/properties/metaAttributes" ct:_="" ma:_="" ma:contentTypeName="Document" ma:contentTypeID="0x01010049B64C029DFC7146B92EC8B13441A387" ma:contentTypeVersion="9" ma:contentTypeDescription="Crée un document." ma:contentTypeScope="" ma:versionID="9a6200af79c583c21c7cf8e9da1386b8">
   <xsd:schema xmlns:xsd="http://www.w3.org/2001/XMLSchema" xmlns:xs="http://www.w3.org/2001/XMLSchema" xmlns:p="http://schemas.microsoft.com/office/2006/metadata/properties" xmlns:ns3="bb49ec10-4b83-46f3-966c-a960cdd8b7eb" xmlns:ns4="d8cf3dac-1a13-45cb-8a21-e6db2b4bdd1c" targetNamespace="http://schemas.microsoft.com/office/2006/metadata/properties" ma:root="true" ma:fieldsID="12009b30b84ae11859ce85a504f88ddd" ns3:_="" ns4:_="">
     <xsd:import namespace="bb49ec10-4b83-46f3-966c-a960cdd8b7eb"/>
@@ -6022,6 +5921,15 @@
 </ct:contentTypeSchema>
 </file>
 
+<file path=customXml/item3.xml><?xml version="1.0" encoding="utf-8"?>
+<?mso-contentType ?>
+<FormTemplates xmlns="http://schemas.microsoft.com/sharepoint/v3/contenttype/forms">
+  <Display>DocumentLibraryForm</Display>
+  <Edit>DocumentLibraryForm</Edit>
+  <New>DocumentLibraryForm</New>
+</FormTemplates>
+</file>
+
 <file path=customXml/itemProps1.xml><?xml version="1.0" encoding="utf-8"?>
 <ds:datastoreItem xmlns:ds="http://schemas.openxmlformats.org/officeDocument/2006/customXml" ds:itemID="{6B7E7BC6-EEB8-420A-9275-25D729B5A867}">
   <ds:schemaRefs>
@@ -6032,14 +5940,6 @@
 </file>
 
 <file path=customXml/itemProps2.xml><?xml version="1.0" encoding="utf-8"?>
-<ds:datastoreItem xmlns:ds="http://schemas.openxmlformats.org/officeDocument/2006/customXml" ds:itemID="{7A7816F2-70F2-44B3-9C49-38E5191D73E9}">
-  <ds:schemaRefs>
-    <ds:schemaRef ds:uri="http://schemas.microsoft.com/sharepoint/v3/contenttype/forms"/>
-  </ds:schemaRefs>
-</ds:datastoreItem>
-</file>
-
-<file path=customXml/itemProps3.xml><?xml version="1.0" encoding="utf-8"?>
 <ds:datastoreItem xmlns:ds="http://schemas.openxmlformats.org/officeDocument/2006/customXml" ds:itemID="{B64EFB52-3587-4FE2-81CD-2A098514AF47}">
   <ds:schemaRefs>
     <ds:schemaRef ds:uri="http://schemas.microsoft.com/office/2006/metadata/contentType"/>
@@ -6056,4 +5956,12 @@
     <ds:schemaRef ds:uri="http://schemas.microsoft.com/internal/obd"/>
   </ds:schemaRefs>
 </ds:datastoreItem>
+</file>
+
+<file path=customXml/itemProps3.xml><?xml version="1.0" encoding="utf-8"?>
+<ds:datastoreItem xmlns:ds="http://schemas.openxmlformats.org/officeDocument/2006/customXml" ds:itemID="{7A7816F2-70F2-44B3-9C49-38E5191D73E9}">
+  <ds:schemaRefs>
+    <ds:schemaRef ds:uri="http://schemas.microsoft.com/sharepoint/v3/contenttype/forms"/>
+  </ds:schemaRefs>
+</ds:datastoreItem>
 </file>
</xml_diff>